<commit_message>
Update graphics research files
</commit_message>
<xml_diff>
--- a/Computer Graphics/Graphic_Research.docx
+++ b/Computer Graphics/Graphic_Research.docx
@@ -1,6 +1,6 @@
 
 <file path=word/document.xml><?xml version="1.0" encoding="utf-8"?>
-<w:document xmlns:wpc="http://schemas.microsoft.com/office/word/2010/wordprocessingCanvas" xmlns:cx="http://schemas.microsoft.com/office/drawing/2014/chartex" xmlns:cx1="http://schemas.microsoft.com/office/drawing/2015/9/8/chartex" xmlns:mc="http://schemas.openxmlformats.org/markup-compatibility/2006" xmlns:o="urn:schemas-microsoft-com:office:office" xmlns:r="http://schemas.openxmlformats.org/officeDocument/2006/relationships" xmlns:m="http://schemas.openxmlformats.org/officeDocument/2006/math" xmlns:v="urn:schemas-microsoft-com:vml" xmlns:wp14="http://schemas.microsoft.com/office/word/2010/wordprocessingDrawing" xmlns:wp="http://schemas.openxmlformats.org/drawingml/2006/wordprocessingDrawing" xmlns:w10="urn:schemas-microsoft-com:office:word" xmlns:w="http://schemas.openxmlformats.org/wordprocessingml/2006/main" xmlns:w14="http://schemas.microsoft.com/office/word/2010/wordml" xmlns:w15="http://schemas.microsoft.com/office/word/2012/wordml" xmlns:w16se="http://schemas.microsoft.com/office/word/2015/wordml/symex" xmlns:wpg="http://schemas.microsoft.com/office/word/2010/wordprocessingGroup" xmlns:wpi="http://schemas.microsoft.com/office/word/2010/wordprocessingInk" xmlns:wne="http://schemas.microsoft.com/office/word/2006/wordml" xmlns:wps="http://schemas.microsoft.com/office/word/2010/wordprocessingShape" mc:Ignorable="w14 w15 w16se wp14">
+<w:document xmlns:wpc="http://schemas.microsoft.com/office/word/2010/wordprocessingCanvas" xmlns:cx="http://schemas.microsoft.com/office/drawing/2014/chartex" xmlns:cx1="http://schemas.microsoft.com/office/drawing/2015/9/8/chartex" xmlns:cx2="http://schemas.microsoft.com/office/drawing/2015/10/21/chartex" xmlns:cx3="http://schemas.microsoft.com/office/drawing/2016/5/9/chartex" xmlns:cx4="http://schemas.microsoft.com/office/drawing/2016/5/10/chartex" xmlns:cx5="http://schemas.microsoft.com/office/drawing/2016/5/11/chartex" xmlns:cx6="http://schemas.microsoft.com/office/drawing/2016/5/12/chartex" xmlns:cx7="http://schemas.microsoft.com/office/drawing/2016/5/13/chartex" xmlns:cx8="http://schemas.microsoft.com/office/drawing/2016/5/14/chartex" xmlns:mc="http://schemas.openxmlformats.org/markup-compatibility/2006" xmlns:aink="http://schemas.microsoft.com/office/drawing/2016/ink" xmlns:am3d="http://schemas.microsoft.com/office/drawing/2017/model3d" xmlns:o="urn:schemas-microsoft-com:office:office" xmlns:r="http://schemas.openxmlformats.org/officeDocument/2006/relationships" xmlns:m="http://schemas.openxmlformats.org/officeDocument/2006/math" xmlns:v="urn:schemas-microsoft-com:vml" xmlns:wp14="http://schemas.microsoft.com/office/word/2010/wordprocessingDrawing" xmlns:wp="http://schemas.openxmlformats.org/drawingml/2006/wordprocessingDrawing" xmlns:w10="urn:schemas-microsoft-com:office:word" xmlns:w="http://schemas.openxmlformats.org/wordprocessingml/2006/main" xmlns:w14="http://schemas.microsoft.com/office/word/2010/wordml" xmlns:w15="http://schemas.microsoft.com/office/word/2012/wordml" xmlns:w16cex="http://schemas.microsoft.com/office/word/2018/wordml/cex" xmlns:w16cid="http://schemas.microsoft.com/office/word/2016/wordml/cid" xmlns:w16="http://schemas.microsoft.com/office/word/2018/wordml" xmlns:w16se="http://schemas.microsoft.com/office/word/2015/wordml/symex" xmlns:wpg="http://schemas.microsoft.com/office/word/2010/wordprocessingGroup" xmlns:wpi="http://schemas.microsoft.com/office/word/2010/wordprocessingInk" xmlns:wne="http://schemas.microsoft.com/office/word/2006/wordml" xmlns:wps="http://schemas.microsoft.com/office/word/2010/wordprocessingShape" mc:Ignorable="w14 w15 w16se w16cid w16 w16cex wp14">
   <w:body>
     <w:sdt>
       <w:sdtPr>
@@ -107,7 +107,6 @@
                     <w:szCs w:val="28"/>
                   </w:rPr>
                 </w:pPr>
-                <w:proofErr w:type="spellStart"/>
                 <w:r>
                   <w:rPr>
                     <w:rFonts w:asciiTheme="majorBidi" w:hAnsiTheme="majorBidi"/>
@@ -116,40 +115,7 @@
                     <w:sz w:val="28"/>
                     <w:szCs w:val="28"/>
                   </w:rPr>
-                  <w:t>Atef</w:t>
-                </w:r>
-                <w:proofErr w:type="spellEnd"/>
-                <w:r>
-                  <w:rPr>
-                    <w:rFonts w:asciiTheme="majorBidi" w:hAnsiTheme="majorBidi"/>
-                    <w:b/>
-                    <w:bCs/>
-                    <w:sz w:val="28"/>
-                    <w:szCs w:val="28"/>
-                  </w:rPr>
-                  <w:t xml:space="preserve"> </w:t>
-                </w:r>
-                <w:proofErr w:type="spellStart"/>
-                <w:r>
-                  <w:rPr>
-                    <w:rFonts w:asciiTheme="majorBidi" w:hAnsiTheme="majorBidi"/>
-                    <w:b/>
-                    <w:bCs/>
-                    <w:sz w:val="28"/>
-                    <w:szCs w:val="28"/>
-                  </w:rPr>
-                  <w:t>Magdy</w:t>
-                </w:r>
-                <w:proofErr w:type="spellEnd"/>
-                <w:r>
-                  <w:rPr>
-                    <w:rFonts w:asciiTheme="majorBidi" w:hAnsiTheme="majorBidi"/>
-                    <w:b/>
-                    <w:bCs/>
-                    <w:sz w:val="28"/>
-                    <w:szCs w:val="28"/>
-                  </w:rPr>
-                  <w:t xml:space="preserve"> </w:t>
+                  <w:t xml:space="preserve">Atef Magdy </w:t>
                 </w:r>
                 <w:proofErr w:type="spellStart"/>
                 <w:r>
@@ -611,8 +577,6 @@
               <w:szCs w:val="96"/>
             </w:rPr>
           </w:pPr>
-          <w:bookmarkStart w:id="0" w:name="_GoBack"/>
-          <w:bookmarkEnd w:id="0"/>
           <w:r>
             <w:rPr>
               <w:noProof/>
@@ -830,7 +794,6 @@
                                     <w:szCs w:val="24"/>
                                   </w:rPr>
                                 </w:pPr>
-                                <w:proofErr w:type="gramStart"/>
                                 <w:r>
                                   <w:rPr>
                                     <w:rFonts w:asciiTheme="majorBidi" w:hAnsiTheme="majorBidi" w:cstheme="majorBidi"/>
@@ -851,7 +814,6 @@
                                   </w:rPr>
                                   <w:t>nd</w:t>
                                 </w:r>
-                                <w:proofErr w:type="gramEnd"/>
                                 <w:r>
                                   <w:rPr>
                                     <w:rFonts w:asciiTheme="majorBidi" w:hAnsiTheme="majorBidi" w:cstheme="majorBidi"/>
@@ -1442,7 +1404,7 @@
                   </wp:anchor>
                 </w:drawing>
               </mc:Choice>
-              <mc:Fallback xmlns:w16="http://schemas.microsoft.com/office/word/2018/wordml" xmlns:w16cid="http://schemas.microsoft.com/office/word/2016/wordml/cid" xmlns:w16cex="http://schemas.microsoft.com/office/word/2018/wordml/cex" xmlns:am3d="http://schemas.microsoft.com/office/drawing/2017/model3d" xmlns:aink="http://schemas.microsoft.com/office/drawing/2016/ink" xmlns:cx8="http://schemas.microsoft.com/office/drawing/2016/5/14/chartex" xmlns:cx7="http://schemas.microsoft.com/office/drawing/2016/5/13/chartex" xmlns:cx6="http://schemas.microsoft.com/office/drawing/2016/5/12/chartex" xmlns:cx5="http://schemas.microsoft.com/office/drawing/2016/5/11/chartex" xmlns:cx4="http://schemas.microsoft.com/office/drawing/2016/5/10/chartex" xmlns:cx3="http://schemas.microsoft.com/office/drawing/2016/5/9/chartex" xmlns:cx2="http://schemas.microsoft.com/office/drawing/2015/10/21/chartex">
+              <mc:Fallback>
                 <w:pict>
                   <v:shape w14:anchorId="4FEEB604" id="Text Box 34" o:spid="_x0000_s1029" type="#_x0000_t202" style="position:absolute;margin-left:14.5pt;margin-top:376.05pt;width:463.9pt;height:3.55pt;z-index:251696128;visibility:visible;mso-wrap-style:square;mso-width-percent:0;mso-height-percent:0;mso-wrap-distance-left:9pt;mso-wrap-distance-top:0;mso-wrap-distance-right:9pt;mso-wrap-distance-bottom:0;mso-position-horizontal:absolute;mso-position-horizontal-relative:margin;mso-position-vertical:absolute;mso-position-vertical-relative:text;mso-width-percent:0;mso-height-percent:0;mso-width-relative:page;mso-height-relative:page;v-text-anchor:top" o:gfxdata="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" fillcolor="#273737" stroked="f">
                     <v:textbox inset="0,0,0,0">
@@ -1549,7 +1511,7 @@
                   </wp:anchor>
                 </w:drawing>
               </mc:Choice>
-              <mc:Fallback xmlns:w16="http://schemas.microsoft.com/office/word/2018/wordml" xmlns:w16cid="http://schemas.microsoft.com/office/word/2016/wordml/cid" xmlns:w16cex="http://schemas.microsoft.com/office/word/2018/wordml/cex" xmlns:am3d="http://schemas.microsoft.com/office/drawing/2017/model3d" xmlns:aink="http://schemas.microsoft.com/office/drawing/2016/ink" xmlns:cx8="http://schemas.microsoft.com/office/drawing/2016/5/14/chartex" xmlns:cx7="http://schemas.microsoft.com/office/drawing/2016/5/13/chartex" xmlns:cx6="http://schemas.microsoft.com/office/drawing/2016/5/12/chartex" xmlns:cx5="http://schemas.microsoft.com/office/drawing/2016/5/11/chartex" xmlns:cx4="http://schemas.microsoft.com/office/drawing/2016/5/10/chartex" xmlns:cx3="http://schemas.microsoft.com/office/drawing/2016/5/9/chartex" xmlns:cx2="http://schemas.microsoft.com/office/drawing/2015/10/21/chartex">
+              <mc:Fallback>
                 <w:pict>
                   <v:shape w14:anchorId="15BFB3CD" id="Text Box 30" o:spid="_x0000_s1030" type="#_x0000_t202" style="position:absolute;margin-left:14.7pt;margin-top:209pt;width:3.7pt;height:170.15pt;z-index:251698176;visibility:visible;mso-wrap-style:square;mso-width-percent:0;mso-height-percent:0;mso-wrap-distance-left:9pt;mso-wrap-distance-top:0;mso-wrap-distance-right:9pt;mso-wrap-distance-bottom:0;mso-position-horizontal:absolute;mso-position-horizontal-relative:text;mso-position-vertical:absolute;mso-position-vertical-relative:text;mso-width-percent:0;mso-height-percent:0;mso-width-relative:page;mso-height-relative:page;v-text-anchor:top" o:gfxdata="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" fillcolor="#273737" stroked="f">
                     <v:textbox inset="0,0,0,0">
@@ -2497,7 +2459,7 @@
                 <w:sz w:val="24"/>
                 <w:szCs w:val="24"/>
               </w:rPr>
-              <w:t>6</w:t>
+              <w:t>7</w:t>
             </w:r>
           </w:hyperlink>
         </w:p>
@@ -2543,7 +2505,7 @@
                 <w:sz w:val="24"/>
                 <w:szCs w:val="24"/>
               </w:rPr>
-              <w:t>6</w:t>
+              <w:t>7</w:t>
             </w:r>
           </w:hyperlink>
         </w:p>
@@ -2721,7 +2683,7 @@
                 <w:sz w:val="24"/>
                 <w:szCs w:val="24"/>
               </w:rPr>
-              <w:t>8</w:t>
+              <w:t>9</w:t>
             </w:r>
           </w:hyperlink>
         </w:p>
@@ -2767,7 +2729,7 @@
                 <w:sz w:val="24"/>
                 <w:szCs w:val="24"/>
               </w:rPr>
-              <w:t>8</w:t>
+              <w:t>9</w:t>
             </w:r>
           </w:hyperlink>
         </w:p>
@@ -2862,7 +2824,17 @@
                 <w:sz w:val="24"/>
                 <w:szCs w:val="24"/>
               </w:rPr>
-              <w:t>10</w:t>
+              <w:t>1</w:t>
+            </w:r>
+            <w:r>
+              <w:rPr>
+                <w:rFonts w:asciiTheme="majorBidi" w:hAnsiTheme="majorBidi" w:cstheme="majorBidi"/>
+                <w:noProof/>
+                <w:webHidden/>
+                <w:sz w:val="24"/>
+                <w:szCs w:val="24"/>
+              </w:rPr>
+              <w:t>0</w:t>
             </w:r>
           </w:hyperlink>
         </w:p>
@@ -2908,7 +2880,17 @@
                 <w:sz w:val="24"/>
                 <w:szCs w:val="24"/>
               </w:rPr>
-              <w:t>10</w:t>
+              <w:t>1</w:t>
+            </w:r>
+            <w:r>
+              <w:rPr>
+                <w:rFonts w:asciiTheme="majorBidi" w:hAnsiTheme="majorBidi" w:cstheme="majorBidi"/>
+                <w:noProof/>
+                <w:webHidden/>
+                <w:sz w:val="24"/>
+                <w:szCs w:val="24"/>
+              </w:rPr>
+              <w:t>1</w:t>
             </w:r>
           </w:hyperlink>
         </w:p>
@@ -3440,7 +3422,7 @@
                 <w:sz w:val="24"/>
                 <w:szCs w:val="24"/>
               </w:rPr>
-              <w:t>5</w:t>
+              <w:t>6</w:t>
             </w:r>
           </w:hyperlink>
         </w:p>
@@ -3603,7 +3585,7 @@
                 <w:sz w:val="24"/>
                 <w:szCs w:val="24"/>
               </w:rPr>
-              <w:t>6</w:t>
+              <w:t>7</w:t>
             </w:r>
           </w:hyperlink>
         </w:p>
@@ -3684,7 +3666,7 @@
                 <w:sz w:val="24"/>
                 <w:szCs w:val="24"/>
               </w:rPr>
-              <w:t>7</w:t>
+              <w:t>8</w:t>
             </w:r>
           </w:hyperlink>
         </w:p>
@@ -3846,7 +3828,7 @@
                 <w:sz w:val="24"/>
                 <w:szCs w:val="24"/>
               </w:rPr>
-              <w:t>8</w:t>
+              <w:t>9</w:t>
             </w:r>
           </w:hyperlink>
         </w:p>
@@ -3913,7 +3895,7 @@
                 <w:sz w:val="24"/>
                 <w:szCs w:val="24"/>
               </w:rPr>
-              <w:t>9</w:t>
+              <w:t>10</w:t>
             </w:r>
           </w:hyperlink>
           <w:r>
@@ -3948,7 +3930,7 @@
     <w:p>
       <w:pPr>
         <w:bidi w:val="0"/>
-        <w:spacing w:line="276" w:lineRule="auto"/>
+        <w:spacing w:line="360" w:lineRule="auto"/>
         <w:jc w:val="both"/>
         <w:rPr>
           <w:rFonts w:asciiTheme="majorBidi" w:hAnsiTheme="majorBidi" w:cstheme="majorBidi"/>
@@ -4032,7 +4014,7 @@
     <w:p>
       <w:pPr>
         <w:bidi w:val="0"/>
-        <w:spacing w:line="276" w:lineRule="auto"/>
+        <w:spacing w:after="0" w:line="360" w:lineRule="auto"/>
         <w:jc w:val="both"/>
         <w:rPr>
           <w:rFonts w:asciiTheme="majorBidi" w:hAnsiTheme="majorBidi" w:cstheme="majorBidi"/>
@@ -4040,18 +4022,6 @@
           <w:szCs w:val="24"/>
         </w:rPr>
       </w:pPr>
-    </w:p>
-    <w:p>
-      <w:pPr>
-        <w:bidi w:val="0"/>
-        <w:spacing w:after="0" w:line="276" w:lineRule="auto"/>
-        <w:jc w:val="both"/>
-        <w:rPr>
-          <w:rFonts w:asciiTheme="majorBidi" w:hAnsiTheme="majorBidi" w:cstheme="majorBidi"/>
-          <w:sz w:val="24"/>
-          <w:szCs w:val="24"/>
-        </w:rPr>
-      </w:pPr>
       <w:r>
         <w:rPr>
           <w:rFonts w:asciiTheme="majorBidi" w:hAnsiTheme="majorBidi" w:cstheme="majorBidi"/>
@@ -4064,7 +4034,7 @@
     <w:p>
       <w:pPr>
         <w:bidi w:val="0"/>
-        <w:spacing w:after="240" w:line="276" w:lineRule="auto"/>
+        <w:spacing w:after="240" w:line="360" w:lineRule="auto"/>
         <w:jc w:val="both"/>
         <w:rPr>
           <w:rFonts w:asciiTheme="majorBidi" w:hAnsiTheme="majorBidi" w:cstheme="majorBidi"/>
@@ -4222,7 +4192,7 @@
     <w:p>
       <w:pPr>
         <w:bidi w:val="0"/>
-        <w:spacing w:after="0" w:line="276" w:lineRule="auto"/>
+        <w:spacing w:after="0" w:line="360" w:lineRule="auto"/>
         <w:ind w:left="360"/>
         <w:jc w:val="both"/>
         <w:rPr>
@@ -4251,7 +4221,7 @@
     <w:p>
       <w:pPr>
         <w:bidi w:val="0"/>
-        <w:spacing w:after="120" w:line="276" w:lineRule="auto"/>
+        <w:spacing w:after="0" w:line="360" w:lineRule="auto"/>
         <w:ind w:left="360"/>
         <w:jc w:val="both"/>
         <w:rPr>
@@ -4312,7 +4282,7 @@
     <w:p>
       <w:pPr>
         <w:bidi w:val="0"/>
-        <w:spacing w:after="100" w:afterAutospacing="1" w:line="276" w:lineRule="auto"/>
+        <w:spacing w:after="0" w:line="360" w:lineRule="auto"/>
         <w:ind w:left="360"/>
         <w:jc w:val="both"/>
         <w:rPr>
@@ -4365,7 +4335,7 @@
     <w:p>
       <w:pPr>
         <w:bidi w:val="0"/>
-        <w:spacing w:after="100" w:afterAutospacing="1" w:line="276" w:lineRule="auto"/>
+        <w:spacing w:after="0" w:line="360" w:lineRule="auto"/>
         <w:ind w:left="360"/>
         <w:jc w:val="both"/>
         <w:rPr>
@@ -4394,7 +4364,7 @@
     <w:p>
       <w:pPr>
         <w:bidi w:val="0"/>
-        <w:spacing w:after="0" w:line="276" w:lineRule="auto"/>
+        <w:spacing w:after="0" w:line="360" w:lineRule="auto"/>
         <w:ind w:left="360"/>
         <w:jc w:val="both"/>
         <w:rPr>
@@ -4430,15 +4400,15 @@
           <w:szCs w:val="24"/>
         </w:rPr>
         <w:drawing>
-          <wp:anchor distT="0" distB="0" distL="114300" distR="114300" simplePos="0" relativeHeight="251633664" behindDoc="0" locked="0" layoutInCell="1" allowOverlap="1" wp14:anchorId="6413517F" wp14:editId="46B8B0E6">
+          <wp:anchor distT="0" distB="0" distL="114300" distR="114300" simplePos="0" relativeHeight="251633664" behindDoc="0" locked="0" layoutInCell="1" allowOverlap="1" wp14:anchorId="6413517F" wp14:editId="432992A3">
             <wp:simplePos x="0" y="0"/>
-            <wp:positionH relativeFrom="margin">
-              <wp:align>center</wp:align>
+            <wp:positionH relativeFrom="page">
+              <wp:posOffset>2374900</wp:posOffset>
             </wp:positionH>
             <wp:positionV relativeFrom="paragraph">
-              <wp:posOffset>227965</wp:posOffset>
+              <wp:posOffset>194945</wp:posOffset>
             </wp:positionV>
-            <wp:extent cx="2800350" cy="2647950"/>
+            <wp:extent cx="2781935" cy="2464435"/>
             <wp:effectExtent l="0" t="0" r="0" b="0"/>
             <wp:wrapSquare wrapText="bothSides"/>
             <wp:docPr id="53" name="Picture 53"/>
@@ -4467,7 +4437,7 @@
                   <pic:spPr>
                     <a:xfrm>
                       <a:off x="0" y="0"/>
-                      <a:ext cx="2800350" cy="2647950"/>
+                      <a:ext cx="2781935" cy="2464435"/>
                     </a:xfrm>
                     <a:prstGeom prst="rect">
                       <a:avLst/>
@@ -4476,6 +4446,9 @@
                 </pic:pic>
               </a:graphicData>
             </a:graphic>
+            <wp14:sizeRelH relativeFrom="margin">
+              <wp14:pctWidth>0</wp14:pctWidth>
+            </wp14:sizeRelH>
             <wp14:sizeRelV relativeFrom="margin">
               <wp14:pctHeight>0</wp14:pctHeight>
             </wp14:sizeRelV>
@@ -4661,20 +4634,6 @@
           <w:szCs w:val="24"/>
         </w:rPr>
       </w:pPr>
-    </w:p>
-    <w:p>
-      <w:pPr>
-        <w:pStyle w:val="ListParagraph"/>
-        <w:bidi w:val="0"/>
-        <w:spacing w:after="120" w:line="276" w:lineRule="auto"/>
-        <w:ind w:left="0"/>
-        <w:jc w:val="center"/>
-        <w:rPr>
-          <w:rFonts w:asciiTheme="majorBidi" w:hAnsiTheme="majorBidi" w:cstheme="majorBidi"/>
-          <w:sz w:val="24"/>
-          <w:szCs w:val="24"/>
-        </w:rPr>
-      </w:pPr>
       <w:r>
         <w:rPr>
           <w:rFonts w:asciiTheme="majorBidi" w:hAnsiTheme="majorBidi" w:cstheme="majorBidi"/>
@@ -4734,8 +4693,8 @@
       <w:pPr>
         <w:pStyle w:val="ListParagraph"/>
         <w:bidi w:val="0"/>
-        <w:spacing w:after="120" w:line="276" w:lineRule="auto"/>
-        <w:ind w:left="0"/>
+        <w:spacing w:after="0" w:line="240" w:lineRule="auto"/>
+        <w:ind w:left="90"/>
         <w:rPr>
           <w:rFonts w:asciiTheme="majorBidi" w:hAnsiTheme="majorBidi" w:cstheme="majorBidi"/>
           <w:b/>
@@ -4744,13 +4703,7 @@
           <w:szCs w:val="28"/>
         </w:rPr>
       </w:pPr>
-    </w:p>
-    <w:p>
-      <w:pPr>
-        <w:pStyle w:val="ListParagraph"/>
-        <w:bidi w:val="0"/>
-        <w:spacing w:after="0" w:line="240" w:lineRule="auto"/>
-        <w:ind w:left="90"/>
+      <w:r>
         <w:rPr>
           <w:rFonts w:asciiTheme="majorBidi" w:hAnsiTheme="majorBidi" w:cstheme="majorBidi"/>
           <w:b/>
@@ -4758,7 +4711,8 @@
           <w:sz w:val="28"/>
           <w:szCs w:val="28"/>
         </w:rPr>
-      </w:pPr>
+        <w:t>3</w:t>
+      </w:r>
       <w:r>
         <w:rPr>
           <w:rFonts w:asciiTheme="majorBidi" w:hAnsiTheme="majorBidi" w:cstheme="majorBidi"/>
@@ -4767,7 +4721,7 @@
           <w:sz w:val="28"/>
           <w:szCs w:val="28"/>
         </w:rPr>
-        <w:t>3</w:t>
+        <w:t>D Modeling:</w:t>
       </w:r>
       <w:r>
         <w:rPr>
@@ -4777,9 +4731,15 @@
           <w:sz w:val="28"/>
           <w:szCs w:val="28"/>
         </w:rPr>
-        <w:t>D Modeling:</w:t>
-      </w:r>
-      <w:r>
+        <w:t xml:space="preserve"> </w:t>
+      </w:r>
+    </w:p>
+    <w:p>
+      <w:pPr>
+        <w:pStyle w:val="ListParagraph"/>
+        <w:bidi w:val="0"/>
+        <w:spacing w:after="0" w:line="276" w:lineRule="auto"/>
+        <w:ind w:left="0"/>
         <w:rPr>
           <w:rFonts w:asciiTheme="majorBidi" w:hAnsiTheme="majorBidi" w:cstheme="majorBidi"/>
           <w:b/>
@@ -4787,29 +4747,13 @@
           <w:sz w:val="28"/>
           <w:szCs w:val="28"/>
         </w:rPr>
-        <w:t xml:space="preserve"> </w:t>
-      </w:r>
+      </w:pPr>
     </w:p>
     <w:p>
       <w:pPr>
         <w:pStyle w:val="ListParagraph"/>
         <w:bidi w:val="0"/>
-        <w:spacing w:after="0" w:line="276" w:lineRule="auto"/>
-        <w:ind w:left="0"/>
-        <w:rPr>
-          <w:rFonts w:asciiTheme="majorBidi" w:hAnsiTheme="majorBidi" w:cstheme="majorBidi"/>
-          <w:b/>
-          <w:bCs/>
-          <w:sz w:val="28"/>
-          <w:szCs w:val="28"/>
-        </w:rPr>
-      </w:pPr>
-    </w:p>
-    <w:p>
-      <w:pPr>
-        <w:pStyle w:val="ListParagraph"/>
-        <w:bidi w:val="0"/>
-        <w:spacing w:after="0" w:line="276" w:lineRule="auto"/>
+        <w:spacing w:after="0" w:line="360" w:lineRule="auto"/>
         <w:ind w:left="270"/>
         <w:jc w:val="both"/>
         <w:rPr>
@@ -4855,7 +4799,7 @@
       <w:pPr>
         <w:pStyle w:val="ListParagraph"/>
         <w:bidi w:val="0"/>
-        <w:spacing w:after="120" w:line="276" w:lineRule="auto"/>
+        <w:spacing w:after="0" w:line="360" w:lineRule="auto"/>
         <w:ind w:left="270"/>
         <w:jc w:val="both"/>
         <w:rPr>
@@ -4877,7 +4821,7 @@
       <w:pPr>
         <w:pStyle w:val="ListParagraph"/>
         <w:bidi w:val="0"/>
-        <w:spacing w:after="120" w:line="276" w:lineRule="auto"/>
+        <w:spacing w:after="0" w:line="360" w:lineRule="auto"/>
         <w:ind w:left="270"/>
         <w:jc w:val="both"/>
         <w:rPr>
@@ -4923,13 +4867,14 @@
       <w:pPr>
         <w:pStyle w:val="ListParagraph"/>
         <w:bidi w:val="0"/>
-        <w:spacing w:after="120" w:line="276" w:lineRule="auto"/>
+        <w:spacing w:after="0" w:line="360" w:lineRule="auto"/>
         <w:ind w:left="270"/>
         <w:jc w:val="both"/>
         <w:rPr>
           <w:rFonts w:asciiTheme="majorBidi" w:hAnsiTheme="majorBidi" w:cstheme="majorBidi"/>
           <w:sz w:val="24"/>
           <w:szCs w:val="24"/>
+          <w:rtl/>
         </w:rPr>
       </w:pPr>
       <w:r>
@@ -4945,22 +4890,29 @@
       <w:pPr>
         <w:pStyle w:val="ListParagraph"/>
         <w:bidi w:val="0"/>
-        <w:spacing w:after="120" w:line="276" w:lineRule="auto"/>
+        <w:spacing w:after="0" w:line="360" w:lineRule="auto"/>
         <w:ind w:left="270"/>
         <w:jc w:val="both"/>
         <w:rPr>
           <w:rFonts w:asciiTheme="majorBidi" w:hAnsiTheme="majorBidi" w:cstheme="majorBidi"/>
           <w:sz w:val="24"/>
           <w:szCs w:val="24"/>
-          <w:rtl/>
-        </w:rPr>
-      </w:pPr>
+        </w:rPr>
+      </w:pPr>
+      <w:r>
+        <w:rPr>
+          <w:rFonts w:asciiTheme="majorBidi" w:hAnsiTheme="majorBidi" w:cstheme="majorBidi"/>
+          <w:sz w:val="24"/>
+          <w:szCs w:val="24"/>
+        </w:rPr>
+        <w:t>3-D modeling software produces a model through many tools and approaches including:</w:t>
+      </w:r>
     </w:p>
     <w:p>
       <w:pPr>
         <w:pStyle w:val="ListParagraph"/>
         <w:bidi w:val="0"/>
-        <w:spacing w:after="120" w:line="276" w:lineRule="auto"/>
+        <w:spacing w:after="0" w:line="360" w:lineRule="auto"/>
         <w:ind w:left="270"/>
         <w:jc w:val="both"/>
         <w:rPr>
@@ -4975,36 +4927,14 @@
           <w:sz w:val="24"/>
           <w:szCs w:val="24"/>
         </w:rPr>
-        <w:t>3-D modeling software produces a model through many tools and approaches including:</w:t>
+        <w:t>spline curves: smooth shapes described by bezel curves, which are especially computationally complex.</w:t>
       </w:r>
     </w:p>
     <w:p>
       <w:pPr>
         <w:pStyle w:val="ListParagraph"/>
         <w:bidi w:val="0"/>
-        <w:spacing w:after="120" w:line="276" w:lineRule="auto"/>
-        <w:ind w:left="270"/>
-        <w:jc w:val="both"/>
-        <w:rPr>
-          <w:rFonts w:asciiTheme="majorBidi" w:hAnsiTheme="majorBidi" w:cstheme="majorBidi"/>
-          <w:sz w:val="24"/>
-          <w:szCs w:val="24"/>
-        </w:rPr>
-      </w:pPr>
-      <w:r>
-        <w:rPr>
-          <w:rFonts w:asciiTheme="majorBidi" w:hAnsiTheme="majorBidi" w:cstheme="majorBidi"/>
-          <w:sz w:val="24"/>
-          <w:szCs w:val="24"/>
-        </w:rPr>
-        <w:t>spline curves: smooth shapes described by bezel curves, which are especially computationally complex.</w:t>
-      </w:r>
-    </w:p>
-    <w:p>
-      <w:pPr>
-        <w:pStyle w:val="ListParagraph"/>
-        <w:bidi w:val="0"/>
-        <w:spacing w:after="120" w:line="276" w:lineRule="auto"/>
+        <w:spacing w:after="0" w:line="360" w:lineRule="auto"/>
         <w:ind w:left="270"/>
         <w:jc w:val="both"/>
         <w:rPr>
@@ -5375,6 +5305,7 @@
     <w:p>
       <w:pPr>
         <w:bidi w:val="0"/>
+        <w:spacing w:line="360" w:lineRule="auto"/>
         <w:ind w:left="360"/>
         <w:jc w:val="both"/>
         <w:rPr>
@@ -5407,7 +5338,7 @@
     <w:p>
       <w:pPr>
         <w:bidi w:val="0"/>
-        <w:spacing w:after="240"/>
+        <w:spacing w:after="240" w:line="360" w:lineRule="auto"/>
         <w:ind w:left="360"/>
         <w:jc w:val="both"/>
         <w:rPr>
@@ -5436,36 +5367,6 @@
         </w:rPr>
         <w:t>.</w:t>
       </w:r>
-    </w:p>
-    <w:p>
-      <w:pPr>
-        <w:bidi w:val="0"/>
-        <w:spacing w:after="240"/>
-        <w:ind w:left="180"/>
-        <w:rPr>
-          <w:rFonts w:asciiTheme="majorBidi" w:hAnsiTheme="majorBidi" w:cstheme="majorBidi"/>
-          <w:b/>
-          <w:bCs/>
-          <w:sz w:val="28"/>
-          <w:szCs w:val="28"/>
-          <w:lang w:bidi="ar-EG"/>
-        </w:rPr>
-      </w:pPr>
-    </w:p>
-    <w:p>
-      <w:pPr>
-        <w:bidi w:val="0"/>
-        <w:spacing w:after="240"/>
-        <w:ind w:left="180"/>
-        <w:rPr>
-          <w:rFonts w:asciiTheme="majorBidi" w:hAnsiTheme="majorBidi" w:cstheme="majorBidi"/>
-          <w:b/>
-          <w:bCs/>
-          <w:sz w:val="28"/>
-          <w:szCs w:val="28"/>
-          <w:lang w:bidi="ar-EG"/>
-        </w:rPr>
-      </w:pPr>
     </w:p>
     <w:p>
       <w:pPr>
@@ -5509,7 +5410,7 @@
     <w:p>
       <w:pPr>
         <w:bidi w:val="0"/>
-        <w:spacing w:line="276" w:lineRule="auto"/>
+        <w:spacing w:line="360" w:lineRule="auto"/>
         <w:ind w:left="360"/>
         <w:jc w:val="both"/>
         <w:rPr>
@@ -5542,7 +5443,7 @@
     <w:p>
       <w:pPr>
         <w:bidi w:val="0"/>
-        <w:spacing w:after="240" w:line="276" w:lineRule="auto"/>
+        <w:spacing w:after="240" w:line="360" w:lineRule="auto"/>
         <w:ind w:left="360"/>
         <w:jc w:val="both"/>
         <w:rPr>
@@ -5623,6 +5524,7 @@
     <w:p>
       <w:pPr>
         <w:bidi w:val="0"/>
+        <w:spacing w:line="360" w:lineRule="auto"/>
         <w:ind w:left="360"/>
         <w:jc w:val="both"/>
         <w:rPr>
@@ -5663,6 +5565,7 @@
     <w:p>
       <w:pPr>
         <w:bidi w:val="0"/>
+        <w:spacing w:line="360" w:lineRule="auto"/>
         <w:jc w:val="both"/>
         <w:rPr>
           <w:rFonts w:asciiTheme="majorBidi" w:hAnsiTheme="majorBidi" w:cstheme="majorBidi"/>
@@ -5721,6 +5624,7 @@
     <w:p>
       <w:pPr>
         <w:bidi w:val="0"/>
+        <w:spacing w:line="360" w:lineRule="auto"/>
         <w:ind w:left="360"/>
         <w:jc w:val="both"/>
         <w:rPr>
@@ -5780,7 +5684,7 @@
     <w:p>
       <w:pPr>
         <w:bidi w:val="0"/>
-        <w:spacing w:after="0" w:line="276" w:lineRule="auto"/>
+        <w:spacing w:after="0" w:line="360" w:lineRule="auto"/>
         <w:ind w:left="360"/>
         <w:jc w:val="both"/>
         <w:rPr>
@@ -5813,7 +5717,7 @@
     <w:p>
       <w:pPr>
         <w:bidi w:val="0"/>
-        <w:spacing w:after="240" w:line="276" w:lineRule="auto"/>
+        <w:spacing w:after="240" w:line="360" w:lineRule="auto"/>
         <w:ind w:left="360"/>
         <w:jc w:val="both"/>
         <w:rPr>
@@ -5874,7 +5778,7 @@
     <w:p>
       <w:pPr>
         <w:bidi w:val="0"/>
-        <w:spacing w:line="276" w:lineRule="auto"/>
+        <w:spacing w:line="360" w:lineRule="auto"/>
         <w:ind w:left="360"/>
         <w:jc w:val="both"/>
         <w:rPr>
@@ -5934,7 +5838,7 @@
     <w:p>
       <w:pPr>
         <w:bidi w:val="0"/>
-        <w:spacing w:after="0" w:line="276" w:lineRule="auto"/>
+        <w:spacing w:after="0" w:line="360" w:lineRule="auto"/>
         <w:ind w:left="360"/>
         <w:jc w:val="both"/>
         <w:rPr>
@@ -5966,7 +5870,7 @@
     <w:p>
       <w:pPr>
         <w:bidi w:val="0"/>
-        <w:spacing w:after="0" w:line="276" w:lineRule="auto"/>
+        <w:spacing w:after="0" w:line="360" w:lineRule="auto"/>
         <w:ind w:left="360"/>
         <w:jc w:val="both"/>
         <w:rPr>
@@ -6017,7 +5921,7 @@
     <w:p>
       <w:pPr>
         <w:bidi w:val="0"/>
-        <w:spacing w:after="120" w:line="276" w:lineRule="auto"/>
+        <w:spacing w:after="120" w:line="360" w:lineRule="auto"/>
         <w:ind w:left="360"/>
         <w:jc w:val="both"/>
         <w:rPr>
@@ -6050,7 +5954,7 @@
     <w:p>
       <w:pPr>
         <w:bidi w:val="0"/>
-        <w:spacing w:after="240"/>
+        <w:spacing w:after="240" w:line="360" w:lineRule="auto"/>
         <w:ind w:left="360"/>
         <w:jc w:val="both"/>
         <w:rPr>
@@ -6118,7 +6022,7 @@
     <w:p>
       <w:pPr>
         <w:bidi w:val="0"/>
-        <w:spacing w:after="0" w:line="276" w:lineRule="auto"/>
+        <w:spacing w:after="0" w:line="360" w:lineRule="auto"/>
         <w:ind w:left="360"/>
         <w:jc w:val="both"/>
         <w:rPr>
@@ -6141,7 +6045,7 @@
     <w:p>
       <w:pPr>
         <w:bidi w:val="0"/>
-        <w:spacing w:after="240" w:line="276" w:lineRule="auto"/>
+        <w:spacing w:after="240" w:line="360" w:lineRule="auto"/>
         <w:ind w:left="360"/>
         <w:jc w:val="both"/>
         <w:rPr>
@@ -6164,7 +6068,7 @@
     <w:p>
       <w:pPr>
         <w:bidi w:val="0"/>
-        <w:spacing w:line="276" w:lineRule="auto"/>
+        <w:spacing w:line="360" w:lineRule="auto"/>
         <w:ind w:left="360"/>
         <w:jc w:val="both"/>
         <w:rPr>
@@ -6187,7 +6091,7 @@
     <w:p>
       <w:pPr>
         <w:bidi w:val="0"/>
-        <w:spacing w:line="276" w:lineRule="auto"/>
+        <w:spacing w:line="360" w:lineRule="auto"/>
         <w:ind w:left="360"/>
         <w:jc w:val="both"/>
         <w:rPr>
@@ -6210,7 +6114,7 @@
     <w:p>
       <w:pPr>
         <w:bidi w:val="0"/>
-        <w:spacing w:after="360" w:line="276" w:lineRule="auto"/>
+        <w:spacing w:after="360" w:line="360" w:lineRule="auto"/>
         <w:ind w:left="360"/>
         <w:jc w:val="both"/>
         <w:rPr>
@@ -6233,7 +6137,7 @@
     <w:p>
       <w:pPr>
         <w:bidi w:val="0"/>
-        <w:spacing w:line="276" w:lineRule="auto"/>
+        <w:spacing w:line="360" w:lineRule="auto"/>
         <w:ind w:left="360"/>
         <w:jc w:val="both"/>
         <w:rPr>
@@ -6274,7 +6178,7 @@
     <w:p>
       <w:pPr>
         <w:bidi w:val="0"/>
-        <w:spacing w:line="276" w:lineRule="auto"/>
+        <w:spacing w:line="360" w:lineRule="auto"/>
         <w:ind w:left="360"/>
         <w:jc w:val="both"/>
         <w:rPr>
@@ -6291,13 +6195,14 @@
           <w:szCs w:val="24"/>
           <w:lang w:bidi="ar-EG"/>
         </w:rPr>
+        <w:lastRenderedPageBreak/>
         <w:t>In the design of complex surfaces shading with different structural characteristics can use to find any unneeded quick modifications in surface changes.</w:t>
       </w:r>
     </w:p>
     <w:p>
       <w:pPr>
         <w:bidi w:val="0"/>
-        <w:spacing w:line="276" w:lineRule="auto"/>
+        <w:spacing w:line="360" w:lineRule="auto"/>
         <w:ind w:left="360"/>
         <w:jc w:val="both"/>
         <w:rPr>
@@ -6320,7 +6225,7 @@
     <w:p>
       <w:pPr>
         <w:bidi w:val="0"/>
-        <w:spacing w:line="276" w:lineRule="auto"/>
+        <w:spacing w:line="360" w:lineRule="auto"/>
         <w:ind w:left="360"/>
         <w:jc w:val="both"/>
         <w:rPr>
@@ -6344,24 +6249,24 @@
     <w:p>
       <w:pPr>
         <w:bidi w:val="0"/>
-        <w:spacing w:line="276" w:lineRule="auto"/>
+        <w:spacing w:after="360" w:line="360" w:lineRule="auto"/>
         <w:ind w:left="360"/>
         <w:jc w:val="both"/>
         <w:rPr>
           <w:rFonts w:asciiTheme="majorBidi" w:hAnsiTheme="majorBidi" w:cstheme="majorBidi"/>
           <w:sz w:val="24"/>
           <w:szCs w:val="24"/>
-          <w:lang w:bidi="ar-EG"/>
-        </w:rPr>
-      </w:pPr>
-      <w:r>
-        <w:rPr>
-          <w:rFonts w:asciiTheme="majorBidi" w:hAnsiTheme="majorBidi" w:cstheme="majorBidi"/>
-          <w:sz w:val="24"/>
-          <w:szCs w:val="24"/>
-          <w:lang w:bidi="ar-EG"/>
-        </w:rPr>
-        <w:lastRenderedPageBreak/>
+          <w:rtl/>
+          <w:lang w:bidi="ar-EG"/>
+        </w:rPr>
+      </w:pPr>
+      <w:r>
+        <w:rPr>
+          <w:rFonts w:asciiTheme="majorBidi" w:hAnsiTheme="majorBidi" w:cstheme="majorBidi"/>
+          <w:sz w:val="24"/>
+          <w:szCs w:val="24"/>
+          <w:lang w:bidi="ar-EG"/>
+        </w:rPr>
         <w:t xml:space="preserve">Model clean-up process produce orthographic views, remove hidden lines, </w:t>
       </w:r>
       <w:r>
@@ -6404,21 +6309,7 @@
     <w:p>
       <w:pPr>
         <w:bidi w:val="0"/>
-        <w:spacing w:line="276" w:lineRule="auto"/>
-        <w:ind w:left="360"/>
-        <w:rPr>
-          <w:rFonts w:asciiTheme="majorBidi" w:hAnsiTheme="majorBidi" w:cstheme="majorBidi"/>
-          <w:sz w:val="24"/>
-          <w:szCs w:val="24"/>
-          <w:rtl/>
-          <w:lang w:bidi="ar-EG"/>
-        </w:rPr>
-      </w:pPr>
-    </w:p>
-    <w:p>
-      <w:pPr>
-        <w:bidi w:val="0"/>
-        <w:spacing w:line="276" w:lineRule="auto"/>
+        <w:spacing w:line="360" w:lineRule="auto"/>
         <w:ind w:left="90"/>
         <w:rPr>
           <w:rFonts w:asciiTheme="majorBidi" w:hAnsiTheme="majorBidi" w:cstheme="majorBidi"/>
@@ -6444,7 +6335,7 @@
     <w:p>
       <w:pPr>
         <w:bidi w:val="0"/>
-        <w:spacing w:line="276" w:lineRule="auto"/>
+        <w:spacing w:line="360" w:lineRule="auto"/>
         <w:ind w:left="180"/>
         <w:rPr>
           <w:rFonts w:asciiTheme="majorBidi" w:hAnsiTheme="majorBidi" w:cstheme="majorBidi"/>
@@ -6466,7 +6357,7 @@
     <w:p>
       <w:pPr>
         <w:bidi w:val="0"/>
-        <w:spacing w:line="276" w:lineRule="auto"/>
+        <w:spacing w:line="360" w:lineRule="auto"/>
         <w:ind w:left="180"/>
         <w:rPr>
           <w:rFonts w:asciiTheme="majorBidi" w:hAnsiTheme="majorBidi" w:cstheme="majorBidi"/>
@@ -6488,7 +6379,7 @@
     <w:p>
       <w:pPr>
         <w:bidi w:val="0"/>
-        <w:spacing w:line="276" w:lineRule="auto"/>
+        <w:spacing w:line="360" w:lineRule="auto"/>
         <w:ind w:left="180"/>
         <w:rPr>
           <w:rFonts w:asciiTheme="majorBidi" w:hAnsiTheme="majorBidi" w:cstheme="majorBidi"/>
@@ -6510,7 +6401,7 @@
     <w:p>
       <w:pPr>
         <w:bidi w:val="0"/>
-        <w:spacing w:line="276" w:lineRule="auto"/>
+        <w:spacing w:line="360" w:lineRule="auto"/>
         <w:ind w:left="180"/>
         <w:rPr>
           <w:rFonts w:asciiTheme="majorBidi" w:hAnsiTheme="majorBidi" w:cstheme="majorBidi"/>
@@ -6532,7 +6423,7 @@
     <w:p>
       <w:pPr>
         <w:bidi w:val="0"/>
-        <w:spacing w:line="276" w:lineRule="auto"/>
+        <w:spacing w:line="360" w:lineRule="auto"/>
         <w:ind w:left="180"/>
         <w:rPr>
           <w:rFonts w:asciiTheme="majorBidi" w:hAnsiTheme="majorBidi" w:cstheme="majorBidi"/>
@@ -6554,7 +6445,7 @@
     <w:p>
       <w:pPr>
         <w:bidi w:val="0"/>
-        <w:spacing w:line="276" w:lineRule="auto"/>
+        <w:spacing w:line="360" w:lineRule="auto"/>
         <w:ind w:left="180"/>
         <w:rPr>
           <w:rFonts w:asciiTheme="majorBidi" w:hAnsiTheme="majorBidi" w:cstheme="majorBidi"/>
@@ -6576,26 +6467,26 @@
     <w:p>
       <w:pPr>
         <w:bidi w:val="0"/>
-        <w:spacing w:line="276" w:lineRule="auto"/>
+        <w:spacing w:line="360" w:lineRule="auto"/>
+        <w:ind w:left="180"/>
+        <w:rPr>
+          <w:rFonts w:asciiTheme="majorBidi" w:hAnsiTheme="majorBidi" w:cstheme="majorBidi"/>
+          <w:sz w:val="24"/>
+          <w:szCs w:val="24"/>
+          <w:rtl/>
+          <w:lang w:bidi="ar-EG"/>
+        </w:rPr>
+      </w:pPr>
+    </w:p>
+    <w:p>
+      <w:pPr>
+        <w:bidi w:val="0"/>
+        <w:spacing w:after="120" w:line="360" w:lineRule="auto"/>
         <w:ind w:left="360"/>
         <w:rPr>
           <w:rFonts w:asciiTheme="majorBidi" w:hAnsiTheme="majorBidi" w:cstheme="majorBidi"/>
           <w:sz w:val="24"/>
           <w:szCs w:val="24"/>
-          <w:rtl/>
-          <w:lang w:bidi="ar-EG"/>
-        </w:rPr>
-      </w:pPr>
-    </w:p>
-    <w:p>
-      <w:pPr>
-        <w:bidi w:val="0"/>
-        <w:spacing w:after="120" w:line="276" w:lineRule="auto"/>
-        <w:ind w:left="360"/>
-        <w:rPr>
-          <w:rFonts w:asciiTheme="majorBidi" w:hAnsiTheme="majorBidi" w:cstheme="majorBidi"/>
-          <w:sz w:val="24"/>
-          <w:szCs w:val="24"/>
           <w:lang w:bidi="ar-EG"/>
         </w:rPr>
       </w:pPr>
@@ -6607,13 +6498,13 @@
           <w:szCs w:val="24"/>
         </w:rPr>
         <w:drawing>
-          <wp:anchor distT="0" distB="0" distL="114300" distR="114300" simplePos="0" relativeHeight="251679744" behindDoc="0" locked="0" layoutInCell="1" allowOverlap="1" wp14:anchorId="5622D73D" wp14:editId="316A1B31">
+          <wp:anchor distT="0" distB="0" distL="114300" distR="114300" simplePos="0" relativeHeight="251679744" behindDoc="0" locked="0" layoutInCell="1" allowOverlap="1" wp14:anchorId="5622D73D" wp14:editId="39AFF473">
             <wp:simplePos x="0" y="0"/>
             <wp:positionH relativeFrom="page">
-              <wp:posOffset>3762375</wp:posOffset>
+              <wp:posOffset>3772314</wp:posOffset>
             </wp:positionH>
             <wp:positionV relativeFrom="paragraph">
-              <wp:posOffset>372110</wp:posOffset>
+              <wp:posOffset>103753</wp:posOffset>
             </wp:positionV>
             <wp:extent cx="3676650" cy="2600325"/>
             <wp:effectExtent l="0" t="0" r="0" b="9525"/>
@@ -6670,13 +6561,13 @@
           <w:szCs w:val="24"/>
         </w:rPr>
         <w:drawing>
-          <wp:anchor distT="0" distB="0" distL="114300" distR="114300" simplePos="0" relativeHeight="251655168" behindDoc="0" locked="0" layoutInCell="1" allowOverlap="1" wp14:anchorId="0CD5FBD3" wp14:editId="4EA2067C">
+          <wp:anchor distT="0" distB="0" distL="114300" distR="114300" simplePos="0" relativeHeight="251655168" behindDoc="0" locked="0" layoutInCell="1" allowOverlap="1" wp14:anchorId="0CD5FBD3" wp14:editId="08CCAA87">
             <wp:simplePos x="0" y="0"/>
             <wp:positionH relativeFrom="page">
               <wp:align>left</wp:align>
             </wp:positionH>
             <wp:positionV relativeFrom="paragraph">
-              <wp:posOffset>450850</wp:posOffset>
+              <wp:posOffset>341519</wp:posOffset>
             </wp:positionV>
             <wp:extent cx="3829050" cy="2552700"/>
             <wp:effectExtent l="0" t="0" r="0" b="0"/>
@@ -6760,7 +6651,74 @@
       <w:pPr>
         <w:bidi w:val="0"/>
         <w:spacing w:line="276" w:lineRule="auto"/>
-        <w:ind w:firstLine="360"/>
+        <w:rPr>
+          <w:rFonts w:asciiTheme="majorBidi" w:hAnsiTheme="majorBidi" w:cstheme="majorBidi"/>
+          <w:sz w:val="24"/>
+          <w:szCs w:val="24"/>
+          <w:lang w:bidi="ar-EG"/>
+        </w:rPr>
+      </w:pPr>
+      <w:r>
+        <w:rPr>
+          <w:rFonts w:asciiTheme="majorBidi" w:hAnsiTheme="majorBidi" w:cstheme="majorBidi"/>
+          <w:sz w:val="24"/>
+          <w:szCs w:val="24"/>
+          <w:lang w:bidi="ar-EG"/>
+        </w:rPr>
+        <w:tab/>
+        <w:t>F</w:t>
+      </w:r>
+      <w:r>
+        <w:rPr>
+          <w:rFonts w:asciiTheme="majorBidi" w:hAnsiTheme="majorBidi" w:cstheme="majorBidi"/>
+          <w:sz w:val="24"/>
+          <w:szCs w:val="24"/>
+          <w:lang w:bidi="ar-EG"/>
+        </w:rPr>
+        <w:t>igure.3 (No Lines Removed)</w:t>
+      </w:r>
+      <w:r>
+        <w:rPr>
+          <w:rFonts w:asciiTheme="majorBidi" w:hAnsiTheme="majorBidi" w:cstheme="majorBidi"/>
+          <w:sz w:val="24"/>
+          <w:szCs w:val="24"/>
+          <w:lang w:bidi="ar-EG"/>
+        </w:rPr>
+        <w:tab/>
+      </w:r>
+      <w:r>
+        <w:rPr>
+          <w:rFonts w:asciiTheme="majorBidi" w:hAnsiTheme="majorBidi" w:cstheme="majorBidi"/>
+          <w:sz w:val="24"/>
+          <w:szCs w:val="24"/>
+          <w:lang w:bidi="ar-EG"/>
+        </w:rPr>
+        <w:tab/>
+      </w:r>
+      <w:r>
+        <w:rPr>
+          <w:rFonts w:asciiTheme="majorBidi" w:hAnsiTheme="majorBidi" w:cstheme="majorBidi"/>
+          <w:sz w:val="24"/>
+          <w:szCs w:val="24"/>
+          <w:lang w:bidi="ar-EG"/>
+        </w:rPr>
+        <w:tab/>
+      </w:r>
+      <w:r>
+        <w:rPr>
+          <w:rFonts w:asciiTheme="majorBidi" w:hAnsiTheme="majorBidi" w:cstheme="majorBidi"/>
+          <w:sz w:val="24"/>
+          <w:szCs w:val="24"/>
+          <w:lang w:bidi="ar-EG"/>
+        </w:rPr>
+        <w:tab/>
+        <w:t>Figure.4 (Hidden Lines Removed)</w:t>
+      </w:r>
+    </w:p>
+    <w:p>
+      <w:pPr>
+        <w:bidi w:val="0"/>
+        <w:spacing w:line="276" w:lineRule="auto"/>
         <w:rPr>
           <w:rFonts w:asciiTheme="majorBidi" w:hAnsiTheme="majorBidi" w:cstheme="majorBidi"/>
           <w:sz w:val="24"/>
@@ -6775,14 +6733,15 @@
           <w:sz w:val="24"/>
           <w:szCs w:val="24"/>
         </w:rPr>
+        <w:lastRenderedPageBreak/>
         <w:drawing>
-          <wp:anchor distT="0" distB="0" distL="114300" distR="114300" simplePos="0" relativeHeight="251689984" behindDoc="0" locked="0" layoutInCell="1" allowOverlap="1" wp14:anchorId="1037F4DF" wp14:editId="38DF9B2A">
+          <wp:anchor distT="0" distB="0" distL="114300" distR="114300" simplePos="0" relativeHeight="251689984" behindDoc="0" locked="0" layoutInCell="1" allowOverlap="1" wp14:anchorId="1037F4DF" wp14:editId="6EF7C6A2">
             <wp:simplePos x="0" y="0"/>
-            <wp:positionH relativeFrom="column">
-              <wp:posOffset>402590</wp:posOffset>
+            <wp:positionH relativeFrom="page">
+              <wp:align>center</wp:align>
             </wp:positionH>
             <wp:positionV relativeFrom="paragraph">
-              <wp:posOffset>306705</wp:posOffset>
+              <wp:posOffset>237656</wp:posOffset>
             </wp:positionV>
             <wp:extent cx="5457825" cy="2295525"/>
             <wp:effectExtent l="0" t="0" r="9525" b="9525"/>
@@ -6825,74 +6784,11 @@
           </wp:anchor>
         </w:drawing>
       </w:r>
-      <w:r>
-        <w:rPr>
-          <w:rFonts w:asciiTheme="majorBidi" w:hAnsiTheme="majorBidi" w:cstheme="majorBidi"/>
-          <w:sz w:val="24"/>
-          <w:szCs w:val="24"/>
-          <w:lang w:bidi="ar-EG"/>
-        </w:rPr>
-        <w:t>Figure.3 (No Lines Removed)</w:t>
-      </w:r>
-      <w:r>
-        <w:rPr>
-          <w:rFonts w:asciiTheme="majorBidi" w:hAnsiTheme="majorBidi" w:cstheme="majorBidi"/>
-          <w:sz w:val="24"/>
-          <w:szCs w:val="24"/>
-          <w:lang w:bidi="ar-EG"/>
-        </w:rPr>
-        <w:tab/>
-      </w:r>
-      <w:r>
-        <w:rPr>
-          <w:rFonts w:asciiTheme="majorBidi" w:hAnsiTheme="majorBidi" w:cstheme="majorBidi"/>
-          <w:sz w:val="24"/>
-          <w:szCs w:val="24"/>
-          <w:lang w:bidi="ar-EG"/>
-        </w:rPr>
-        <w:tab/>
-      </w:r>
-      <w:r>
-        <w:rPr>
-          <w:rFonts w:asciiTheme="majorBidi" w:hAnsiTheme="majorBidi" w:cstheme="majorBidi"/>
-          <w:sz w:val="24"/>
-          <w:szCs w:val="24"/>
-          <w:lang w:bidi="ar-EG"/>
-        </w:rPr>
-        <w:tab/>
-      </w:r>
-      <w:r>
-        <w:rPr>
-          <w:rFonts w:asciiTheme="majorBidi" w:hAnsiTheme="majorBidi" w:cstheme="majorBidi"/>
-          <w:sz w:val="24"/>
-          <w:szCs w:val="24"/>
-          <w:lang w:bidi="ar-EG"/>
-        </w:rPr>
-        <w:tab/>
-      </w:r>
-      <w:r>
-        <w:rPr>
-          <w:rFonts w:asciiTheme="majorBidi" w:hAnsiTheme="majorBidi" w:cstheme="majorBidi"/>
-          <w:sz w:val="24"/>
-          <w:szCs w:val="24"/>
-          <w:lang w:bidi="ar-EG"/>
-        </w:rPr>
-        <w:tab/>
-      </w:r>
-      <w:r>
-        <w:rPr>
-          <w:rFonts w:asciiTheme="majorBidi" w:hAnsiTheme="majorBidi" w:cstheme="majorBidi"/>
-          <w:sz w:val="24"/>
-          <w:szCs w:val="24"/>
-          <w:lang w:bidi="ar-EG"/>
-        </w:rPr>
-        <w:t>Figure.4 (Hidden Lines Removed)</w:t>
-      </w:r>
-    </w:p>
-    <w:p>
-      <w:pPr>
-        <w:bidi w:val="0"/>
-        <w:spacing w:line="276" w:lineRule="auto"/>
+    </w:p>
+    <w:p>
+      <w:pPr>
+        <w:bidi w:val="0"/>
+        <w:spacing w:before="240" w:after="720" w:line="276" w:lineRule="auto"/>
         <w:jc w:val="center"/>
         <w:rPr>
           <w:rFonts w:asciiTheme="majorBidi" w:hAnsiTheme="majorBidi" w:cstheme="majorBidi"/>
@@ -6953,7 +6849,6 @@
           <w:szCs w:val="28"/>
           <w:lang w:bidi="ar-EG"/>
         </w:rPr>
-        <w:lastRenderedPageBreak/>
         <w:t xml:space="preserve">Application of </w:t>
       </w:r>
       <w:r>
@@ -6982,7 +6877,7 @@
     <w:p>
       <w:pPr>
         <w:bidi w:val="0"/>
-        <w:spacing w:line="276" w:lineRule="auto"/>
+        <w:spacing w:line="360" w:lineRule="auto"/>
         <w:ind w:left="360"/>
         <w:jc w:val="both"/>
         <w:rPr>
@@ -7005,7 +6900,7 @@
     <w:p>
       <w:pPr>
         <w:bidi w:val="0"/>
-        <w:spacing w:line="276" w:lineRule="auto"/>
+        <w:spacing w:line="360" w:lineRule="auto"/>
         <w:ind w:left="360"/>
         <w:jc w:val="both"/>
         <w:rPr>
@@ -7046,7 +6941,7 @@
     <w:p>
       <w:pPr>
         <w:bidi w:val="0"/>
-        <w:spacing w:line="276" w:lineRule="auto"/>
+        <w:spacing w:line="360" w:lineRule="auto"/>
         <w:ind w:left="360"/>
         <w:jc w:val="both"/>
         <w:rPr>
@@ -7069,7 +6964,7 @@
     <w:p>
       <w:pPr>
         <w:bidi w:val="0"/>
-        <w:spacing w:line="276" w:lineRule="auto"/>
+        <w:spacing w:line="360" w:lineRule="auto"/>
         <w:ind w:left="360"/>
         <w:jc w:val="both"/>
         <w:rPr>
@@ -7092,7 +6987,7 @@
     <w:p>
       <w:pPr>
         <w:bidi w:val="0"/>
-        <w:spacing w:after="120" w:line="276" w:lineRule="auto"/>
+        <w:spacing w:after="120" w:line="360" w:lineRule="auto"/>
         <w:ind w:left="360"/>
         <w:jc w:val="both"/>
         <w:rPr>
@@ -7115,7 +7010,7 @@
     <w:p>
       <w:pPr>
         <w:bidi w:val="0"/>
-        <w:spacing w:after="120" w:line="276" w:lineRule="auto"/>
+        <w:spacing w:after="120" w:line="360" w:lineRule="auto"/>
         <w:ind w:left="360"/>
         <w:jc w:val="both"/>
         <w:rPr>
@@ -7474,7 +7369,11 @@
           <w:lang w:bidi="ar-EG"/>
         </w:rPr>
       </w:pPr>
-      <w:r>
+    </w:p>
+    <w:p>
+      <w:pPr>
+        <w:bidi w:val="0"/>
+        <w:spacing w:after="240" w:line="276" w:lineRule="auto"/>
         <w:rPr>
           <w:rFonts w:asciiTheme="majorBidi" w:hAnsiTheme="majorBidi" w:cstheme="majorBidi"/>
           <w:b/>
@@ -7483,6 +7382,17 @@
           <w:szCs w:val="36"/>
           <w:lang w:bidi="ar-EG"/>
         </w:rPr>
+      </w:pPr>
+      <w:r>
+        <w:rPr>
+          <w:rFonts w:asciiTheme="majorBidi" w:hAnsiTheme="majorBidi" w:cstheme="majorBidi"/>
+          <w:b/>
+          <w:bCs/>
+          <w:sz w:val="36"/>
+          <w:szCs w:val="36"/>
+          <w:lang w:bidi="ar-EG"/>
+        </w:rPr>
+        <w:lastRenderedPageBreak/>
         <w:t>Animation and capture</w:t>
       </w:r>
     </w:p>
@@ -7516,7 +7426,7 @@
     <w:p>
       <w:pPr>
         <w:bidi w:val="0"/>
-        <w:spacing w:after="0" w:line="276" w:lineRule="auto"/>
+        <w:spacing w:after="0" w:line="360" w:lineRule="auto"/>
         <w:ind w:left="540"/>
         <w:rPr>
           <w:rFonts w:asciiTheme="majorBidi" w:hAnsiTheme="majorBidi" w:cstheme="majorBidi"/>
@@ -7548,7 +7458,7 @@
     <w:p>
       <w:pPr>
         <w:bidi w:val="0"/>
-        <w:spacing w:after="0" w:line="276" w:lineRule="auto"/>
+        <w:spacing w:after="0" w:line="360" w:lineRule="auto"/>
         <w:ind w:left="540"/>
         <w:rPr>
           <w:rFonts w:asciiTheme="majorBidi" w:hAnsiTheme="majorBidi" w:cstheme="majorBidi"/>
@@ -7570,7 +7480,7 @@
     <w:p>
       <w:pPr>
         <w:bidi w:val="0"/>
-        <w:spacing w:after="0" w:line="276" w:lineRule="auto"/>
+        <w:spacing w:after="0" w:line="360" w:lineRule="auto"/>
         <w:ind w:left="540"/>
         <w:rPr>
           <w:rFonts w:asciiTheme="majorBidi" w:hAnsiTheme="majorBidi" w:cstheme="majorBidi"/>
@@ -7592,7 +7502,7 @@
     <w:p>
       <w:pPr>
         <w:bidi w:val="0"/>
-        <w:spacing w:after="0" w:line="276" w:lineRule="auto"/>
+        <w:spacing w:after="0" w:line="360" w:lineRule="auto"/>
         <w:ind w:left="540"/>
         <w:rPr>
           <w:rFonts w:asciiTheme="majorBidi" w:hAnsiTheme="majorBidi" w:cstheme="majorBidi"/>
@@ -7614,7 +7524,7 @@
     <w:p>
       <w:pPr>
         <w:bidi w:val="0"/>
-        <w:spacing w:after="0" w:line="276" w:lineRule="auto"/>
+        <w:spacing w:after="0" w:line="360" w:lineRule="auto"/>
         <w:ind w:left="360"/>
         <w:rPr>
           <w:rFonts w:asciiTheme="majorBidi" w:hAnsiTheme="majorBidi" w:cstheme="majorBidi"/>
@@ -7628,7 +7538,7 @@
     <w:p>
       <w:pPr>
         <w:bidi w:val="0"/>
-        <w:spacing w:after="120" w:line="276" w:lineRule="auto"/>
+        <w:spacing w:after="120" w:line="360" w:lineRule="auto"/>
         <w:ind w:left="270"/>
         <w:rPr>
           <w:rFonts w:asciiTheme="majorBidi" w:hAnsiTheme="majorBidi" w:cstheme="majorBidi"/>
@@ -7714,7 +7624,7 @@
     <w:p>
       <w:pPr>
         <w:bidi w:val="0"/>
-        <w:spacing w:after="0" w:line="276" w:lineRule="auto"/>
+        <w:spacing w:after="0" w:line="360" w:lineRule="auto"/>
         <w:ind w:left="630"/>
         <w:rPr>
           <w:rFonts w:asciiTheme="majorBidi" w:hAnsiTheme="majorBidi" w:cstheme="majorBidi"/>
@@ -7736,7 +7646,7 @@
     <w:p>
       <w:pPr>
         <w:bidi w:val="0"/>
-        <w:spacing w:after="0" w:line="276" w:lineRule="auto"/>
+        <w:spacing w:after="0" w:line="360" w:lineRule="auto"/>
         <w:ind w:left="630"/>
         <w:rPr>
           <w:rFonts w:asciiTheme="majorBidi" w:hAnsiTheme="majorBidi" w:cstheme="majorBidi"/>
@@ -7758,7 +7668,7 @@
     <w:p>
       <w:pPr>
         <w:bidi w:val="0"/>
-        <w:spacing w:after="0" w:line="276" w:lineRule="auto"/>
+        <w:spacing w:after="0" w:line="360" w:lineRule="auto"/>
         <w:ind w:left="630"/>
         <w:rPr>
           <w:rFonts w:asciiTheme="majorBidi" w:hAnsiTheme="majorBidi" w:cstheme="majorBidi"/>
@@ -7780,7 +7690,7 @@
     <w:p>
       <w:pPr>
         <w:bidi w:val="0"/>
-        <w:spacing w:after="0" w:line="276" w:lineRule="auto"/>
+        <w:spacing w:after="0" w:line="360" w:lineRule="auto"/>
         <w:ind w:left="630"/>
         <w:rPr>
           <w:rFonts w:asciiTheme="majorBidi" w:hAnsiTheme="majorBidi" w:cstheme="majorBidi"/>
@@ -7802,7 +7712,7 @@
     <w:p>
       <w:pPr>
         <w:bidi w:val="0"/>
-        <w:spacing w:after="0" w:line="276" w:lineRule="auto"/>
+        <w:spacing w:after="0" w:line="360" w:lineRule="auto"/>
         <w:ind w:left="630"/>
         <w:rPr>
           <w:rFonts w:asciiTheme="majorBidi" w:hAnsiTheme="majorBidi" w:cstheme="majorBidi"/>
@@ -7824,34 +7734,7 @@
     <w:p>
       <w:pPr>
         <w:bidi w:val="0"/>
-        <w:spacing w:after="0" w:line="276" w:lineRule="auto"/>
-        <w:ind w:left="360"/>
-        <w:rPr>
-          <w:rFonts w:asciiTheme="majorBidi" w:hAnsiTheme="majorBidi" w:cstheme="majorBidi"/>
-          <w:sz w:val="24"/>
-          <w:szCs w:val="24"/>
-          <w:rtl/>
-          <w:lang w:bidi="ar-EG"/>
-        </w:rPr>
-      </w:pPr>
-    </w:p>
-    <w:p>
-      <w:pPr>
-        <w:bidi w:val="0"/>
-        <w:spacing w:after="0" w:line="276" w:lineRule="auto"/>
-        <w:ind w:left="360"/>
-        <w:rPr>
-          <w:rFonts w:asciiTheme="majorBidi" w:hAnsiTheme="majorBidi" w:cstheme="majorBidi"/>
-          <w:sz w:val="24"/>
-          <w:szCs w:val="24"/>
-          <w:lang w:bidi="ar-EG"/>
-        </w:rPr>
-      </w:pPr>
-    </w:p>
-    <w:p>
-      <w:pPr>
-        <w:bidi w:val="0"/>
-        <w:spacing w:after="0" w:line="276" w:lineRule="auto"/>
+        <w:spacing w:after="0" w:line="360" w:lineRule="auto"/>
         <w:ind w:left="360"/>
         <w:rPr>
           <w:rFonts w:asciiTheme="majorBidi" w:hAnsiTheme="majorBidi" w:cstheme="majorBidi"/>
@@ -7925,7 +7808,6 @@
           <w:szCs w:val="28"/>
           <w:lang w:bidi="ar-EG"/>
         </w:rPr>
-        <w:lastRenderedPageBreak/>
         <w:t>W</w:t>
       </w:r>
       <w:r>
@@ -7943,7 +7825,7 @@
     <w:p>
       <w:pPr>
         <w:bidi w:val="0"/>
-        <w:spacing w:after="0" w:line="276" w:lineRule="auto"/>
+        <w:spacing w:after="0" w:line="360" w:lineRule="auto"/>
         <w:ind w:left="540"/>
         <w:jc w:val="both"/>
         <w:rPr>
@@ -7966,7 +7848,7 @@
     <w:p>
       <w:pPr>
         <w:bidi w:val="0"/>
-        <w:spacing w:after="0" w:line="276" w:lineRule="auto"/>
+        <w:spacing w:after="0" w:line="360" w:lineRule="auto"/>
         <w:ind w:left="540"/>
         <w:jc w:val="both"/>
         <w:rPr>
@@ -7989,7 +7871,7 @@
     <w:p>
       <w:pPr>
         <w:bidi w:val="0"/>
-        <w:spacing w:after="0" w:line="276" w:lineRule="auto"/>
+        <w:spacing w:after="0" w:line="360" w:lineRule="auto"/>
         <w:ind w:left="540"/>
         <w:jc w:val="both"/>
         <w:rPr>
@@ -8012,7 +7894,7 @@
     <w:p>
       <w:pPr>
         <w:bidi w:val="0"/>
-        <w:spacing w:after="0" w:line="276" w:lineRule="auto"/>
+        <w:spacing w:after="0" w:line="360" w:lineRule="auto"/>
         <w:ind w:left="540"/>
         <w:jc w:val="both"/>
         <w:rPr>
@@ -8035,7 +7917,7 @@
     <w:p>
       <w:pPr>
         <w:bidi w:val="0"/>
-        <w:spacing w:after="0" w:line="276" w:lineRule="auto"/>
+        <w:spacing w:after="0" w:line="360" w:lineRule="auto"/>
         <w:ind w:left="540"/>
         <w:jc w:val="both"/>
         <w:rPr>
@@ -8058,7 +7940,7 @@
     <w:p>
       <w:pPr>
         <w:bidi w:val="0"/>
-        <w:spacing w:after="0" w:line="276" w:lineRule="auto"/>
+        <w:spacing w:after="0" w:line="360" w:lineRule="auto"/>
         <w:ind w:left="540"/>
         <w:jc w:val="both"/>
         <w:rPr>
@@ -8081,20 +7963,7 @@
     <w:p>
       <w:pPr>
         <w:bidi w:val="0"/>
-        <w:spacing w:after="0" w:line="276" w:lineRule="auto"/>
-        <w:ind w:left="540"/>
-        <w:rPr>
-          <w:rFonts w:asciiTheme="majorBidi" w:hAnsiTheme="majorBidi" w:cstheme="majorBidi"/>
-          <w:sz w:val="24"/>
-          <w:szCs w:val="24"/>
-          <w:lang w:bidi="ar-EG"/>
-        </w:rPr>
-      </w:pPr>
-    </w:p>
-    <w:p>
-      <w:pPr>
-        <w:bidi w:val="0"/>
-        <w:spacing w:after="0" w:line="276" w:lineRule="auto"/>
+        <w:spacing w:after="0" w:line="360" w:lineRule="auto"/>
         <w:ind w:left="540"/>
         <w:jc w:val="both"/>
         <w:rPr>
@@ -8117,7 +7986,7 @@
     <w:p>
       <w:pPr>
         <w:bidi w:val="0"/>
-        <w:spacing w:after="0" w:line="276" w:lineRule="auto"/>
+        <w:spacing w:after="0" w:line="360" w:lineRule="auto"/>
         <w:ind w:left="540"/>
         <w:jc w:val="both"/>
         <w:rPr>
@@ -8140,7 +8009,7 @@
     <w:p>
       <w:pPr>
         <w:bidi w:val="0"/>
-        <w:spacing w:after="0" w:line="276" w:lineRule="auto"/>
+        <w:spacing w:after="0" w:line="360" w:lineRule="auto"/>
         <w:ind w:left="540"/>
         <w:jc w:val="both"/>
         <w:rPr>
@@ -8172,7 +8041,7 @@
     <w:p>
       <w:pPr>
         <w:bidi w:val="0"/>
-        <w:spacing w:after="240" w:line="276" w:lineRule="auto"/>
+        <w:spacing w:after="0" w:line="360" w:lineRule="auto"/>
         <w:ind w:left="540"/>
         <w:jc w:val="both"/>
         <w:rPr>
@@ -8195,7 +8064,7 @@
     <w:p>
       <w:pPr>
         <w:bidi w:val="0"/>
-        <w:spacing w:after="0" w:line="276" w:lineRule="auto"/>
+        <w:spacing w:after="0" w:line="360" w:lineRule="auto"/>
         <w:ind w:left="540"/>
         <w:jc w:val="both"/>
         <w:rPr>
@@ -8263,105 +8132,61 @@
     <w:p>
       <w:pPr>
         <w:bidi w:val="0"/>
-        <w:spacing w:after="0" w:line="276" w:lineRule="auto"/>
+        <w:spacing w:after="0" w:line="360" w:lineRule="auto"/>
         <w:ind w:left="540"/>
         <w:jc w:val="both"/>
         <w:rPr>
           <w:rFonts w:asciiTheme="majorBidi" w:hAnsiTheme="majorBidi" w:cstheme="majorBidi"/>
           <w:sz w:val="24"/>
           <w:szCs w:val="24"/>
-          <w:lang w:bidi="ar-EG"/>
-        </w:rPr>
-      </w:pPr>
-      <w:r>
-        <w:rPr>
-          <w:rFonts w:asciiTheme="majorBidi" w:hAnsiTheme="majorBidi" w:cstheme="majorBidi"/>
-          <w:sz w:val="24"/>
-          <w:szCs w:val="24"/>
-          <w:lang w:bidi="ar-EG"/>
-        </w:rPr>
+          <w:rtl/>
+          <w:lang w:bidi="ar-EG"/>
+        </w:rPr>
+      </w:pPr>
+      <w:r>
+        <w:rPr>
+          <w:rFonts w:asciiTheme="majorBidi" w:hAnsiTheme="majorBidi" w:cstheme="majorBidi"/>
+          <w:sz w:val="24"/>
+          <w:szCs w:val="24"/>
+          <w:lang w:bidi="ar-EG"/>
+        </w:rPr>
+        <w:lastRenderedPageBreak/>
         <w:t>The final step is editing animations files and preparing them for their final format.</w:t>
       </w:r>
     </w:p>
     <w:p>
       <w:pPr>
         <w:bidi w:val="0"/>
-        <w:spacing w:after="0" w:line="276" w:lineRule="auto"/>
+        <w:spacing w:after="0" w:line="360" w:lineRule="auto"/>
         <w:ind w:left="540"/>
         <w:jc w:val="both"/>
         <w:rPr>
           <w:rFonts w:asciiTheme="majorBidi" w:hAnsiTheme="majorBidi" w:cstheme="majorBidi"/>
           <w:sz w:val="24"/>
           <w:szCs w:val="24"/>
-          <w:rtl/>
-          <w:lang w:bidi="ar-EG"/>
-        </w:rPr>
-      </w:pPr>
-    </w:p>
-    <w:p>
-      <w:pPr>
-        <w:bidi w:val="0"/>
-        <w:spacing w:after="0" w:line="276" w:lineRule="auto"/>
+          <w:lang w:bidi="ar-EG"/>
+        </w:rPr>
+      </w:pPr>
+      <w:r>
+        <w:rPr>
+          <w:rFonts w:asciiTheme="majorBidi" w:hAnsiTheme="majorBidi" w:cstheme="majorBidi"/>
+          <w:sz w:val="24"/>
+          <w:szCs w:val="24"/>
+          <w:lang w:bidi="ar-EG"/>
+        </w:rPr>
+        <w:t xml:space="preserve">Motion capture can accurately capture which "difficult to model" physical movement. </w:t>
+      </w:r>
+    </w:p>
+    <w:p>
+      <w:pPr>
+        <w:bidi w:val="0"/>
+        <w:spacing w:after="0" w:line="360" w:lineRule="auto"/>
         <w:ind w:left="540"/>
         <w:jc w:val="both"/>
         <w:rPr>
           <w:rFonts w:asciiTheme="majorBidi" w:hAnsiTheme="majorBidi" w:cstheme="majorBidi"/>
           <w:sz w:val="24"/>
           <w:szCs w:val="24"/>
-          <w:lang w:bidi="ar-EG"/>
-        </w:rPr>
-      </w:pPr>
-      <w:r>
-        <w:rPr>
-          <w:rFonts w:asciiTheme="majorBidi" w:hAnsiTheme="majorBidi" w:cstheme="majorBidi"/>
-          <w:sz w:val="24"/>
-          <w:szCs w:val="24"/>
-          <w:lang w:bidi="ar-EG"/>
-        </w:rPr>
-        <w:t xml:space="preserve">Motion capture can accurately capture which "difficult to model" physical movement. </w:t>
-      </w:r>
-    </w:p>
-    <w:p>
-      <w:pPr>
-        <w:bidi w:val="0"/>
-        <w:spacing w:after="0" w:line="276" w:lineRule="auto"/>
-        <w:ind w:left="540"/>
-        <w:jc w:val="both"/>
-        <w:rPr>
-          <w:rFonts w:asciiTheme="majorBidi" w:hAnsiTheme="majorBidi" w:cstheme="majorBidi"/>
-          <w:sz w:val="24"/>
-          <w:szCs w:val="24"/>
-          <w:lang w:bidi="ar-EG"/>
-        </w:rPr>
-      </w:pPr>
-      <w:r>
-        <w:rPr>
-          <w:rFonts w:asciiTheme="majorBidi" w:hAnsiTheme="majorBidi" w:cstheme="majorBidi"/>
-          <w:sz w:val="24"/>
-          <w:szCs w:val="24"/>
-          <w:lang w:bidi="ar-EG"/>
-        </w:rPr>
-        <w:t>It</w:t>
-      </w:r>
-      <w:r>
-        <w:rPr>
-          <w:rFonts w:asciiTheme="majorBidi" w:hAnsiTheme="majorBidi" w:cstheme="majorBidi"/>
-          <w:sz w:val="24"/>
-          <w:szCs w:val="24"/>
-          <w:lang w:bidi="ar-EG"/>
-        </w:rPr>
-        <w:t xml:space="preserve"> can take fewer hours of work to animate a character.</w:t>
-      </w:r>
-    </w:p>
-    <w:p>
-      <w:pPr>
-        <w:bidi w:val="0"/>
-        <w:spacing w:after="0" w:line="276" w:lineRule="auto"/>
-        <w:ind w:left="540"/>
-        <w:rPr>
-          <w:rFonts w:asciiTheme="majorBidi" w:hAnsiTheme="majorBidi" w:cstheme="majorBidi"/>
-          <w:sz w:val="24"/>
-          <w:szCs w:val="24"/>
           <w:rtl/>
           <w:lang w:bidi="ar-EG"/>
         </w:rPr>
@@ -8375,13 +8200,13 @@
           <w:rtl/>
         </w:rPr>
         <w:drawing>
-          <wp:anchor distT="0" distB="0" distL="114300" distR="114300" simplePos="0" relativeHeight="251687936" behindDoc="0" locked="0" layoutInCell="1" allowOverlap="1" wp14:anchorId="560D9145" wp14:editId="46CC2744">
+          <wp:anchor distT="0" distB="0" distL="114300" distR="114300" simplePos="0" relativeHeight="251687936" behindDoc="0" locked="0" layoutInCell="1" allowOverlap="1" wp14:anchorId="560D9145" wp14:editId="07EE061F">
             <wp:simplePos x="0" y="0"/>
             <wp:positionH relativeFrom="margin">
               <wp:align>center</wp:align>
             </wp:positionH>
             <wp:positionV relativeFrom="paragraph">
-              <wp:posOffset>198755</wp:posOffset>
+              <wp:posOffset>320968</wp:posOffset>
             </wp:positionV>
             <wp:extent cx="5867400" cy="3200400"/>
             <wp:effectExtent l="0" t="0" r="0" b="0"/>
@@ -8430,6 +8255,24 @@
           </wp:anchor>
         </w:drawing>
       </w:r>
+      <w:r>
+        <w:rPr>
+          <w:rFonts w:asciiTheme="majorBidi" w:hAnsiTheme="majorBidi" w:cstheme="majorBidi"/>
+          <w:sz w:val="24"/>
+          <w:szCs w:val="24"/>
+          <w:lang w:bidi="ar-EG"/>
+        </w:rPr>
+        <w:t>It</w:t>
+      </w:r>
+      <w:r>
+        <w:rPr>
+          <w:rFonts w:asciiTheme="majorBidi" w:hAnsiTheme="majorBidi" w:cstheme="majorBidi"/>
+          <w:sz w:val="24"/>
+          <w:szCs w:val="24"/>
+          <w:lang w:bidi="ar-EG"/>
+        </w:rPr>
+        <w:t xml:space="preserve"> can take fewer hours of work to animate a character.</w:t>
+      </w:r>
     </w:p>
     <w:p>
       <w:pPr>
@@ -8509,7 +8352,6 @@
           <w:rFonts w:asciiTheme="majorBidi" w:hAnsiTheme="majorBidi" w:cstheme="majorBidi"/>
           <w:sz w:val="24"/>
           <w:szCs w:val="24"/>
-          <w:rtl/>
           <w:lang w:bidi="ar-EG"/>
         </w:rPr>
       </w:pPr>
@@ -8526,46 +8368,7 @@
     <w:p>
       <w:pPr>
         <w:bidi w:val="0"/>
-        <w:spacing w:after="0" w:line="276" w:lineRule="auto"/>
-        <w:ind w:left="540"/>
-        <w:rPr>
-          <w:rFonts w:asciiTheme="majorBidi" w:hAnsiTheme="majorBidi" w:cstheme="majorBidi"/>
-          <w:sz w:val="24"/>
-          <w:szCs w:val="24"/>
-          <w:lang w:bidi="ar-EG"/>
-        </w:rPr>
-      </w:pPr>
-    </w:p>
-    <w:p>
-      <w:pPr>
-        <w:bidi w:val="0"/>
-        <w:spacing w:after="0" w:line="276" w:lineRule="auto"/>
-        <w:ind w:left="540"/>
-        <w:rPr>
-          <w:rFonts w:asciiTheme="majorBidi" w:hAnsiTheme="majorBidi" w:cstheme="majorBidi"/>
-          <w:sz w:val="24"/>
-          <w:szCs w:val="24"/>
-          <w:lang w:bidi="ar-EG"/>
-        </w:rPr>
-      </w:pPr>
-    </w:p>
-    <w:p>
-      <w:pPr>
-        <w:bidi w:val="0"/>
-        <w:spacing w:after="0" w:line="276" w:lineRule="auto"/>
-        <w:ind w:left="540"/>
-        <w:rPr>
-          <w:rFonts w:asciiTheme="majorBidi" w:hAnsiTheme="majorBidi" w:cstheme="majorBidi"/>
-          <w:sz w:val="24"/>
-          <w:szCs w:val="24"/>
-          <w:lang w:bidi="ar-EG"/>
-        </w:rPr>
-      </w:pPr>
-    </w:p>
-    <w:p>
-      <w:pPr>
-        <w:bidi w:val="0"/>
-        <w:spacing w:after="240" w:line="276" w:lineRule="auto"/>
+        <w:spacing w:after="240" w:line="360" w:lineRule="auto"/>
         <w:ind w:left="270"/>
         <w:rPr>
           <w:rFonts w:asciiTheme="majorBidi" w:hAnsiTheme="majorBidi" w:cstheme="majorBidi"/>
@@ -8585,7 +8388,6 @@
           <w:szCs w:val="28"/>
           <w:lang w:bidi="ar-EG"/>
         </w:rPr>
-        <w:lastRenderedPageBreak/>
         <w:t xml:space="preserve">Motion Capture and </w:t>
       </w:r>
       <w:r>
@@ -8614,7 +8416,7 @@
     <w:p>
       <w:pPr>
         <w:bidi w:val="0"/>
-        <w:spacing w:after="0" w:line="276" w:lineRule="auto"/>
+        <w:spacing w:after="0" w:line="360" w:lineRule="auto"/>
         <w:ind w:left="540"/>
         <w:jc w:val="both"/>
         <w:rPr>
@@ -8638,7 +8440,7 @@
     <w:p>
       <w:pPr>
         <w:bidi w:val="0"/>
-        <w:spacing w:after="0" w:line="276" w:lineRule="auto"/>
+        <w:spacing w:after="0" w:line="360" w:lineRule="auto"/>
         <w:ind w:left="540"/>
         <w:jc w:val="both"/>
         <w:rPr>
@@ -8670,7 +8472,7 @@
     <w:p>
       <w:pPr>
         <w:bidi w:val="0"/>
-        <w:spacing w:after="0" w:line="276" w:lineRule="auto"/>
+        <w:spacing w:after="0" w:line="360" w:lineRule="auto"/>
         <w:ind w:left="540"/>
         <w:jc w:val="both"/>
         <w:rPr>
@@ -8693,7 +8495,7 @@
     <w:p>
       <w:pPr>
         <w:bidi w:val="0"/>
-        <w:spacing w:after="0" w:line="276" w:lineRule="auto"/>
+        <w:spacing w:after="0" w:line="360" w:lineRule="auto"/>
         <w:ind w:left="540"/>
         <w:jc w:val="both"/>
         <w:rPr>
@@ -8716,7 +8518,7 @@
     <w:p>
       <w:pPr>
         <w:bidi w:val="0"/>
-        <w:spacing w:after="120" w:line="276" w:lineRule="auto"/>
+        <w:spacing w:after="120" w:line="360" w:lineRule="auto"/>
         <w:ind w:left="540"/>
         <w:jc w:val="both"/>
         <w:rPr>
@@ -8735,13 +8537,13 @@
           <w:rtl/>
         </w:rPr>
         <w:drawing>
-          <wp:anchor distT="0" distB="0" distL="114300" distR="114300" simplePos="0" relativeHeight="251688960" behindDoc="0" locked="0" layoutInCell="1" allowOverlap="1" wp14:anchorId="016F8ED6" wp14:editId="210B3E89">
+          <wp:anchor distT="0" distB="0" distL="114300" distR="114300" simplePos="0" relativeHeight="251688960" behindDoc="0" locked="0" layoutInCell="1" allowOverlap="1" wp14:anchorId="016F8ED6" wp14:editId="58ADF847">
             <wp:simplePos x="0" y="0"/>
             <wp:positionH relativeFrom="margin">
               <wp:align>right</wp:align>
             </wp:positionH>
             <wp:positionV relativeFrom="paragraph">
-              <wp:posOffset>374650</wp:posOffset>
+              <wp:posOffset>412627</wp:posOffset>
             </wp:positionV>
             <wp:extent cx="6286500" cy="2333625"/>
             <wp:effectExtent l="0" t="0" r="0" b="9525"/>
@@ -8802,14 +8604,15 @@
     </w:p>
     <w:p>
       <w:pPr>
-        <w:bidi w:val="0"/>
-        <w:spacing w:before="360" w:after="0" w:line="276" w:lineRule="auto"/>
-        <w:ind w:left="3420" w:firstLine="180"/>
-        <w:rPr>
-          <w:rFonts w:asciiTheme="majorBidi" w:hAnsiTheme="majorBidi" w:cstheme="majorBidi"/>
-          <w:sz w:val="24"/>
-          <w:szCs w:val="24"/>
-          <w:rtl/>
+        <w:tabs>
+          <w:tab w:val="left" w:pos="3678"/>
+        </w:tabs>
+        <w:bidi w:val="0"/>
+        <w:jc w:val="center"/>
+        <w:rPr>
+          <w:rFonts w:asciiTheme="majorBidi" w:hAnsiTheme="majorBidi" w:cstheme="majorBidi"/>
+          <w:sz w:val="24"/>
+          <w:szCs w:val="24"/>
           <w:lang w:bidi="ar-EG"/>
         </w:rPr>
       </w:pPr>
@@ -8821,28 +8624,6 @@
           <w:lang w:bidi="ar-EG"/>
         </w:rPr>
         <w:t>Figure.9 (Capture and Animation)</w:t>
-      </w:r>
-    </w:p>
-    <w:p>
-      <w:pPr>
-        <w:bidi w:val="0"/>
-        <w:spacing w:after="120" w:line="276" w:lineRule="auto"/>
-        <w:ind w:left="540"/>
-        <w:rPr>
-          <w:rFonts w:asciiTheme="majorBidi" w:hAnsiTheme="majorBidi" w:cstheme="majorBidi"/>
-          <w:sz w:val="24"/>
-          <w:szCs w:val="24"/>
-          <w:lang w:bidi="ar-EG"/>
-        </w:rPr>
-      </w:pPr>
-      <w:r>
-        <w:rPr>
-          <w:rFonts w:asciiTheme="majorBidi" w:hAnsiTheme="majorBidi" w:cstheme="majorBidi"/>
-          <w:sz w:val="24"/>
-          <w:szCs w:val="24"/>
-          <w:lang w:bidi="ar-EG"/>
-        </w:rPr>
-        <w:t xml:space="preserve"> </w:t>
       </w:r>
     </w:p>
     <w:p>
@@ -8867,6 +8648,7 @@
           <w:szCs w:val="36"/>
           <w:lang w:bidi="ar-EG"/>
         </w:rPr>
+        <w:lastRenderedPageBreak/>
         <w:t>Ray Tracing</w:t>
       </w:r>
     </w:p>
@@ -8911,7 +8693,7 @@
     <w:p>
       <w:pPr>
         <w:bidi w:val="0"/>
-        <w:spacing w:after="0" w:line="276" w:lineRule="auto"/>
+        <w:spacing w:after="0" w:line="360" w:lineRule="auto"/>
         <w:ind w:left="450"/>
         <w:jc w:val="both"/>
         <w:rPr>
@@ -8952,7 +8734,7 @@
     <w:p>
       <w:pPr>
         <w:bidi w:val="0"/>
-        <w:spacing w:after="120" w:line="276" w:lineRule="auto"/>
+        <w:spacing w:after="120" w:line="360" w:lineRule="auto"/>
         <w:ind w:left="450"/>
         <w:jc w:val="both"/>
         <w:rPr>
@@ -8975,7 +8757,7 @@
     <w:p>
       <w:pPr>
         <w:bidi w:val="0"/>
-        <w:spacing w:after="0" w:line="276" w:lineRule="auto"/>
+        <w:spacing w:after="0" w:line="360" w:lineRule="auto"/>
         <w:ind w:left="450"/>
         <w:jc w:val="both"/>
         <w:rPr>
@@ -8998,7 +8780,7 @@
     <w:p>
       <w:pPr>
         <w:bidi w:val="0"/>
-        <w:spacing w:after="120" w:line="276" w:lineRule="auto"/>
+        <w:spacing w:after="120" w:line="360" w:lineRule="auto"/>
         <w:ind w:left="450"/>
         <w:jc w:val="both"/>
         <w:rPr>
@@ -9008,25 +8790,14 @@
           <w:lang w:bidi="ar-EG"/>
         </w:rPr>
       </w:pPr>
-      <w:proofErr w:type="gramStart"/>
-      <w:r>
-        <w:rPr>
-          <w:rFonts w:asciiTheme="majorBidi" w:hAnsiTheme="majorBidi" w:cstheme="majorBidi"/>
-          <w:sz w:val="24"/>
-          <w:szCs w:val="24"/>
-          <w:lang w:bidi="ar-EG"/>
-        </w:rPr>
-        <w:t>the</w:t>
-      </w:r>
-      <w:proofErr w:type="gramEnd"/>
-      <w:r>
-        <w:rPr>
-          <w:rFonts w:asciiTheme="majorBidi" w:hAnsiTheme="majorBidi" w:cstheme="majorBidi"/>
-          <w:sz w:val="24"/>
-          <w:szCs w:val="24"/>
-          <w:lang w:bidi="ar-EG"/>
-        </w:rPr>
-        <w:t xml:space="preserve"> light may reflect from one object to a different (causing reflections),</w:t>
+      <w:r>
+        <w:rPr>
+          <w:rFonts w:asciiTheme="majorBidi" w:hAnsiTheme="majorBidi" w:cstheme="majorBidi"/>
+          <w:sz w:val="24"/>
+          <w:szCs w:val="24"/>
+          <w:lang w:bidi="ar-EG"/>
+        </w:rPr>
+        <w:t>the light may reflect from one object to a different (causing reflections),</w:t>
       </w:r>
       <w:r>
         <w:rPr>
@@ -9177,7 +8948,7 @@
     <w:p>
       <w:pPr>
         <w:bidi w:val="0"/>
-        <w:spacing w:after="0" w:line="276" w:lineRule="auto"/>
+        <w:spacing w:after="0" w:line="360" w:lineRule="auto"/>
         <w:ind w:left="450"/>
         <w:jc w:val="both"/>
         <w:rPr>
@@ -9195,7 +8966,6 @@
           <w:szCs w:val="24"/>
           <w:lang w:bidi="ar-EG"/>
         </w:rPr>
-        <w:lastRenderedPageBreak/>
         <w:t>All these interactions are combined to produce the final color of a pixel that then displayed on the screen to make you feel like you are actually there.</w:t>
       </w:r>
       <w:r>
@@ -9220,13 +8990,14 @@
     <w:p>
       <w:pPr>
         <w:bidi w:val="0"/>
-        <w:spacing w:after="0" w:line="276" w:lineRule="auto"/>
+        <w:spacing w:after="100" w:afterAutospacing="1" w:line="360" w:lineRule="auto"/>
         <w:ind w:left="450"/>
         <w:jc w:val="both"/>
         <w:rPr>
           <w:rFonts w:asciiTheme="majorBidi" w:hAnsiTheme="majorBidi" w:cstheme="majorBidi"/>
           <w:sz w:val="24"/>
           <w:szCs w:val="24"/>
+          <w:rtl/>
           <w:lang w:bidi="ar-EG"/>
         </w:rPr>
       </w:pPr>
@@ -9243,22 +9014,30 @@
     <w:p>
       <w:pPr>
         <w:bidi w:val="0"/>
-        <w:spacing w:after="0" w:line="276" w:lineRule="auto"/>
+        <w:spacing w:after="0" w:line="360" w:lineRule="auto"/>
         <w:ind w:left="450"/>
         <w:jc w:val="both"/>
         <w:rPr>
           <w:rFonts w:asciiTheme="majorBidi" w:hAnsiTheme="majorBidi" w:cstheme="majorBidi"/>
           <w:sz w:val="24"/>
           <w:szCs w:val="24"/>
-          <w:rtl/>
-          <w:lang w:bidi="ar-EG"/>
-        </w:rPr>
-      </w:pPr>
-    </w:p>
-    <w:p>
-      <w:pPr>
-        <w:bidi w:val="0"/>
-        <w:spacing w:after="0" w:line="276" w:lineRule="auto"/>
+          <w:lang w:bidi="ar-EG"/>
+        </w:rPr>
+      </w:pPr>
+      <w:r>
+        <w:rPr>
+          <w:rFonts w:asciiTheme="majorBidi" w:hAnsiTheme="majorBidi" w:cstheme="majorBidi"/>
+          <w:sz w:val="24"/>
+          <w:szCs w:val="24"/>
+          <w:lang w:bidi="ar-EG"/>
+        </w:rPr>
+        <w:t>While ray tracing has been "the future" or the important core of computer rendering,</w:t>
+      </w:r>
+    </w:p>
+    <w:p>
+      <w:pPr>
+        <w:bidi w:val="0"/>
+        <w:spacing w:after="0" w:line="360" w:lineRule="auto"/>
         <w:ind w:left="450"/>
         <w:jc w:val="both"/>
         <w:rPr>
@@ -9275,36 +9054,13 @@
           <w:szCs w:val="24"/>
           <w:lang w:bidi="ar-EG"/>
         </w:rPr>
-        <w:t>While ray tracing has been "the future" or the important core of computer rendering,</w:t>
-      </w:r>
-    </w:p>
-    <w:p>
-      <w:pPr>
-        <w:bidi w:val="0"/>
-        <w:spacing w:after="0" w:line="276" w:lineRule="auto"/>
-        <w:ind w:left="450"/>
-        <w:jc w:val="both"/>
-        <w:rPr>
-          <w:rFonts w:asciiTheme="majorBidi" w:hAnsiTheme="majorBidi" w:cstheme="majorBidi"/>
-          <w:sz w:val="24"/>
-          <w:szCs w:val="24"/>
-          <w:lang w:bidi="ar-EG"/>
-        </w:rPr>
-      </w:pPr>
-      <w:r>
-        <w:rPr>
-          <w:rFonts w:asciiTheme="majorBidi" w:hAnsiTheme="majorBidi" w:cstheme="majorBidi"/>
-          <w:sz w:val="24"/>
-          <w:szCs w:val="24"/>
-          <w:lang w:bidi="ar-EG"/>
-        </w:rPr>
         <w:t>we see it in many games nowadays, and seeing the advent of consumer GPUs which have enough compute capability to do interesting ray tracing workloads in real-time.</w:t>
       </w:r>
     </w:p>
     <w:p>
       <w:pPr>
         <w:bidi w:val="0"/>
-        <w:spacing w:after="240" w:line="276" w:lineRule="auto"/>
+        <w:spacing w:after="240" w:line="360" w:lineRule="auto"/>
         <w:ind w:left="450"/>
         <w:jc w:val="both"/>
         <w:rPr>
@@ -9362,7 +9118,7 @@
     <w:p>
       <w:pPr>
         <w:bidi w:val="0"/>
-        <w:spacing w:after="0" w:line="276" w:lineRule="auto"/>
+        <w:spacing w:after="0" w:line="360" w:lineRule="auto"/>
         <w:ind w:left="540"/>
         <w:jc w:val="both"/>
         <w:rPr>
@@ -9385,7 +9141,7 @@
     <w:p>
       <w:pPr>
         <w:bidi w:val="0"/>
-        <w:spacing w:after="0" w:line="276" w:lineRule="auto"/>
+        <w:spacing w:after="0" w:line="360" w:lineRule="auto"/>
         <w:ind w:left="540"/>
         <w:jc w:val="both"/>
         <w:rPr>
@@ -9408,7 +9164,7 @@
     <w:p>
       <w:pPr>
         <w:bidi w:val="0"/>
-        <w:spacing w:after="0" w:line="276" w:lineRule="auto"/>
+        <w:spacing w:after="0" w:line="360" w:lineRule="auto"/>
         <w:ind w:left="450"/>
         <w:rPr>
           <w:rFonts w:asciiTheme="majorBidi" w:hAnsiTheme="majorBidi" w:cstheme="majorBidi"/>
@@ -9445,6 +9201,7 @@
           <w:szCs w:val="24"/>
           <w:rtl/>
         </w:rPr>
+        <w:lastRenderedPageBreak/>
         <w:drawing>
           <wp:inline distT="0" distB="0" distL="0" distR="0" wp14:anchorId="651ED5F2" wp14:editId="0364A9A0">
             <wp:extent cx="6172200" cy="3276600"/>
@@ -9532,7 +9289,7 @@
     <w:p>
       <w:pPr>
         <w:bidi w:val="0"/>
-        <w:spacing w:after="0" w:line="276" w:lineRule="auto"/>
+        <w:spacing w:after="0" w:line="360" w:lineRule="auto"/>
         <w:ind w:left="450"/>
         <w:jc w:val="both"/>
         <w:rPr>
@@ -9569,7 +9326,7 @@
     <w:p>
       <w:pPr>
         <w:bidi w:val="0"/>
-        <w:spacing w:after="0" w:line="276" w:lineRule="auto"/>
+        <w:spacing w:after="240" w:line="276" w:lineRule="auto"/>
         <w:rPr>
           <w:rFonts w:asciiTheme="majorBidi" w:hAnsiTheme="majorBidi" w:cstheme="majorBidi"/>
           <w:b/>
@@ -9579,11 +9336,7 @@
           <w:lang w:bidi="ar-EG"/>
         </w:rPr>
       </w:pPr>
-    </w:p>
-    <w:p>
-      <w:pPr>
-        <w:bidi w:val="0"/>
-        <w:spacing w:after="0" w:line="276" w:lineRule="auto"/>
+      <w:r>
         <w:rPr>
           <w:rFonts w:asciiTheme="majorBidi" w:hAnsiTheme="majorBidi" w:cstheme="majorBidi"/>
           <w:b/>
@@ -9592,12 +9345,15 @@
           <w:szCs w:val="36"/>
           <w:lang w:bidi="ar-EG"/>
         </w:rPr>
-      </w:pPr>
-    </w:p>
-    <w:p>
-      <w:pPr>
-        <w:bidi w:val="0"/>
-        <w:spacing w:after="0" w:line="276" w:lineRule="auto"/>
+        <w:t>Conclusion</w:t>
+      </w:r>
+    </w:p>
+    <w:p>
+      <w:pPr>
+        <w:bidi w:val="0"/>
+        <w:spacing w:after="360" w:line="360" w:lineRule="auto"/>
+        <w:ind w:left="270"/>
+        <w:jc w:val="both"/>
         <w:rPr>
           <w:rFonts w:asciiTheme="majorBidi" w:hAnsiTheme="majorBidi" w:cstheme="majorBidi"/>
           <w:b/>
@@ -9607,11 +9363,20 @@
           <w:lang w:bidi="ar-EG"/>
         </w:rPr>
       </w:pPr>
-    </w:p>
-    <w:p>
-      <w:pPr>
-        <w:bidi w:val="0"/>
-        <w:spacing w:after="0" w:line="276" w:lineRule="auto"/>
+      <w:r>
+        <w:rPr>
+          <w:rFonts w:asciiTheme="majorBidi" w:hAnsiTheme="majorBidi" w:cstheme="majorBidi"/>
+          <w:sz w:val="24"/>
+          <w:szCs w:val="24"/>
+          <w:lang w:bidi="ar-EG"/>
+        </w:rPr>
+        <w:t>Graphics are greatly important and they are a necessary part of video games. However, the true value of visual is not in their realism. Its aesthetic does much more to determine its character than its polygon count. Switching from the black and white 8-bit games to high rendered 3D games, video games pulled knowledge from art, animation, and the advancing technology to improve its graphics as time went by. There is never any harm in attempting new techniques of game graphics to enhance the development that spanned in half a century to rest on ever richer heritage. Although game graphic has come a long way, it may perhaps even transcend our perception of reality as the technology advances and leans into virtual and augmented reality.</w:t>
+      </w:r>
+    </w:p>
+    <w:p>
+      <w:pPr>
+        <w:bidi w:val="0"/>
+        <w:spacing w:after="240" w:line="276" w:lineRule="auto"/>
         <w:rPr>
           <w:rFonts w:asciiTheme="majorBidi" w:hAnsiTheme="majorBidi" w:cstheme="majorBidi"/>
           <w:b/>
@@ -9635,7 +9400,11 @@
           <w:lang w:bidi="ar-EG"/>
         </w:rPr>
       </w:pPr>
-      <w:r>
+    </w:p>
+    <w:p>
+      <w:pPr>
+        <w:bidi w:val="0"/>
+        <w:spacing w:after="240" w:line="276" w:lineRule="auto"/>
         <w:rPr>
           <w:rFonts w:asciiTheme="majorBidi" w:hAnsiTheme="majorBidi" w:cstheme="majorBidi"/>
           <w:b/>
@@ -9644,16 +9413,12 @@
           <w:szCs w:val="36"/>
           <w:lang w:bidi="ar-EG"/>
         </w:rPr>
-        <w:lastRenderedPageBreak/>
-        <w:t>Conclusion</w:t>
-      </w:r>
-    </w:p>
-    <w:p>
-      <w:pPr>
-        <w:bidi w:val="0"/>
-        <w:spacing w:after="360" w:line="276" w:lineRule="auto"/>
-        <w:ind w:left="270"/>
-        <w:jc w:val="both"/>
+      </w:pPr>
+    </w:p>
+    <w:p>
+      <w:pPr>
+        <w:bidi w:val="0"/>
+        <w:spacing w:after="240" w:line="276" w:lineRule="auto"/>
         <w:rPr>
           <w:rFonts w:asciiTheme="majorBidi" w:hAnsiTheme="majorBidi" w:cstheme="majorBidi"/>
           <w:b/>
@@ -9666,35 +9431,13 @@
       <w:r>
         <w:rPr>
           <w:rFonts w:asciiTheme="majorBidi" w:hAnsiTheme="majorBidi" w:cstheme="majorBidi"/>
-          <w:sz w:val="24"/>
-          <w:szCs w:val="24"/>
-          <w:lang w:bidi="ar-EG"/>
-        </w:rPr>
-        <w:t>Graphics are greatly important and they are a necessary part of video games. However, the true value of visual is not in their realism. Its aesthetic does much more to determine its character than its polygon count. Switching from the black and white 8-bit games to high rendered 3D games, video games pulled knowledge from art, animation, and the advancing technology to improve its graphics as time went by. There is never any harm in attempting new techniques of game graphics to enhance the development that spanned in half a century to rest on ever richer heritage. Although game graphic has come a long way, it may perhaps even transcend our perception of reality as the technology advances and leans into virtual and augmented reality.</w:t>
-      </w:r>
-    </w:p>
-    <w:p>
-      <w:pPr>
-        <w:bidi w:val="0"/>
-        <w:spacing w:after="240" w:line="276" w:lineRule="auto"/>
-        <w:rPr>
-          <w:rFonts w:asciiTheme="majorBidi" w:hAnsiTheme="majorBidi" w:cstheme="majorBidi"/>
           <w:b/>
           <w:bCs/>
           <w:sz w:val="36"/>
           <w:szCs w:val="36"/>
           <w:lang w:bidi="ar-EG"/>
         </w:rPr>
-      </w:pPr>
-      <w:r>
-        <w:rPr>
-          <w:rFonts w:asciiTheme="majorBidi" w:hAnsiTheme="majorBidi" w:cstheme="majorBidi"/>
-          <w:b/>
-          <w:bCs/>
-          <w:sz w:val="36"/>
-          <w:szCs w:val="36"/>
-          <w:lang w:bidi="ar-EG"/>
-        </w:rPr>
+        <w:lastRenderedPageBreak/>
         <w:t>Refer</w:t>
       </w:r>
       <w:r>
@@ -9822,7 +9565,7 @@
           <w:szCs w:val="24"/>
           <w:lang w:bidi="ar-EG"/>
         </w:rPr>
-        <w:t xml:space="preserve"> [Accessed: 11- May- 2020]</w:t>
+        <w:t xml:space="preserve"> </w:t>
       </w:r>
     </w:p>
     <w:p>
@@ -9920,15 +9663,6 @@
           <w:lang w:bidi="ar-EG"/>
         </w:rPr>
       </w:pPr>
-      <w:r>
-        <w:rPr>
-          <w:rFonts w:asciiTheme="majorBidi" w:hAnsiTheme="majorBidi" w:cstheme="majorBidi"/>
-          <w:sz w:val="24"/>
-          <w:szCs w:val="24"/>
-          <w:lang w:bidi="ar-EG"/>
-        </w:rPr>
-        <w:t>[Accessed: 10- May- 2020]</w:t>
-      </w:r>
     </w:p>
     <w:p>
       <w:pPr>
@@ -10016,15 +9750,6 @@
           <w:lang w:bidi="ar-EG"/>
         </w:rPr>
       </w:pPr>
-      <w:r>
-        <w:rPr>
-          <w:rFonts w:asciiTheme="majorBidi" w:hAnsiTheme="majorBidi" w:cstheme="majorBidi"/>
-          <w:sz w:val="24"/>
-          <w:szCs w:val="24"/>
-          <w:lang w:bidi="ar-EG"/>
-        </w:rPr>
-        <w:t>[Accessed: 11- May- 2020]</w:t>
-      </w:r>
     </w:p>
     <w:p>
       <w:pPr>
@@ -10103,15 +9828,6 @@
           <w:lang w:bidi="ar-EG"/>
         </w:rPr>
       </w:pPr>
-      <w:r>
-        <w:rPr>
-          <w:rFonts w:asciiTheme="majorBidi" w:hAnsiTheme="majorBidi" w:cstheme="majorBidi"/>
-          <w:sz w:val="24"/>
-          <w:szCs w:val="24"/>
-          <w:lang w:bidi="ar-EG"/>
-        </w:rPr>
-        <w:t xml:space="preserve"> [Accessed: 11- May- 2020]</w:t>
-      </w:r>
     </w:p>
     <w:p>
       <w:pPr>
@@ -10197,7 +9913,7 @@
           <w:szCs w:val="24"/>
           <w:lang w:bidi="ar-EG"/>
         </w:rPr>
-        <w:t xml:space="preserve"> [Accessed: 08- May- 2020]</w:t>
+        <w:t xml:space="preserve"> </w:t>
       </w:r>
     </w:p>
     <w:p>
@@ -10280,7 +9996,7 @@
           <w:szCs w:val="24"/>
           <w:lang w:bidi="ar-EG"/>
         </w:rPr>
-        <w:t xml:space="preserve"> [Accessed: 11- May- 2020]</w:t>
+        <w:t xml:space="preserve"> </w:t>
       </w:r>
     </w:p>
     <w:p>
@@ -10378,15 +10094,6 @@
           <w:lang w:bidi="ar-EG"/>
         </w:rPr>
       </w:pPr>
-      <w:r>
-        <w:rPr>
-          <w:rFonts w:asciiTheme="majorBidi" w:hAnsiTheme="majorBidi" w:cstheme="majorBidi"/>
-          <w:sz w:val="24"/>
-          <w:szCs w:val="24"/>
-          <w:lang w:bidi="ar-EG"/>
-        </w:rPr>
-        <w:t>[Accessed: 11- May- 2020]</w:t>
-      </w:r>
     </w:p>
     <w:p>
       <w:pPr>
@@ -10479,15 +10186,6 @@
           <w:lang w:bidi="ar-EG"/>
         </w:rPr>
       </w:pPr>
-      <w:r>
-        <w:rPr>
-          <w:rFonts w:asciiTheme="majorBidi" w:hAnsiTheme="majorBidi" w:cstheme="majorBidi"/>
-          <w:sz w:val="24"/>
-          <w:szCs w:val="24"/>
-          <w:lang w:bidi="ar-EG"/>
-        </w:rPr>
-        <w:t>[Accessed: 11- May- 2020]</w:t>
-      </w:r>
     </w:p>
     <w:p>
       <w:pPr>
@@ -10575,28 +10273,6 @@
           <w:lang w:bidi="ar-EG"/>
         </w:rPr>
       </w:pPr>
-      <w:r>
-        <w:rPr>
-          <w:rFonts w:asciiTheme="majorBidi" w:hAnsiTheme="majorBidi" w:cstheme="majorBidi"/>
-          <w:sz w:val="24"/>
-          <w:szCs w:val="24"/>
-          <w:lang w:bidi="ar-EG"/>
-        </w:rPr>
-        <w:t>[Accessed: 11- May- 2020]</w:t>
-      </w:r>
-    </w:p>
-    <w:p>
-      <w:pPr>
-        <w:bidi w:val="0"/>
-        <w:spacing w:after="240" w:line="276" w:lineRule="auto"/>
-        <w:ind w:left="180"/>
-        <w:rPr>
-          <w:rFonts w:asciiTheme="majorBidi" w:hAnsiTheme="majorBidi" w:cstheme="majorBidi"/>
-          <w:sz w:val="24"/>
-          <w:szCs w:val="24"/>
-          <w:lang w:bidi="ar-EG"/>
-        </w:rPr>
-      </w:pPr>
     </w:p>
     <w:p>
       <w:pPr>
@@ -10684,15 +10360,6 @@
           <w:lang w:bidi="ar-EG"/>
         </w:rPr>
       </w:pPr>
-      <w:r>
-        <w:rPr>
-          <w:rFonts w:asciiTheme="majorBidi" w:hAnsiTheme="majorBidi" w:cstheme="majorBidi"/>
-          <w:sz w:val="24"/>
-          <w:szCs w:val="24"/>
-          <w:lang w:bidi="ar-EG"/>
-        </w:rPr>
-        <w:t>[Accessed: 10- May- 2020]</w:t>
-      </w:r>
     </w:p>
     <w:p>
       <w:pPr>
@@ -10789,15 +10456,6 @@
           <w:lang w:bidi="ar-EG"/>
         </w:rPr>
       </w:pPr>
-      <w:r>
-        <w:rPr>
-          <w:rFonts w:asciiTheme="majorBidi" w:hAnsiTheme="majorBidi" w:cstheme="majorBidi"/>
-          <w:sz w:val="24"/>
-          <w:szCs w:val="24"/>
-          <w:lang w:bidi="ar-EG"/>
-        </w:rPr>
-        <w:t>[Accessed: 11- May- 2020]</w:t>
-      </w:r>
     </w:p>
     <w:p>
       <w:pPr>
@@ -10818,7 +10476,69 @@
           <w:szCs w:val="24"/>
           <w:lang w:bidi="ar-EG"/>
         </w:rPr>
-        <w:t xml:space="preserve"> [1</w:t>
+        <w:t xml:space="preserve"> </w:t>
+      </w:r>
+    </w:p>
+    <w:p>
+      <w:pPr>
+        <w:bidi w:val="0"/>
+        <w:spacing w:after="0" w:line="276" w:lineRule="auto"/>
+        <w:ind w:left="180"/>
+        <w:rPr>
+          <w:rFonts w:asciiTheme="majorBidi" w:hAnsiTheme="majorBidi" w:cstheme="majorBidi"/>
+          <w:sz w:val="24"/>
+          <w:szCs w:val="24"/>
+          <w:lang w:bidi="ar-EG"/>
+        </w:rPr>
+      </w:pPr>
+    </w:p>
+    <w:p>
+      <w:pPr>
+        <w:bidi w:val="0"/>
+        <w:spacing w:after="0" w:line="276" w:lineRule="auto"/>
+        <w:ind w:left="180"/>
+        <w:rPr>
+          <w:rFonts w:asciiTheme="majorBidi" w:hAnsiTheme="majorBidi" w:cstheme="majorBidi"/>
+          <w:sz w:val="24"/>
+          <w:szCs w:val="24"/>
+          <w:lang w:bidi="ar-EG"/>
+        </w:rPr>
+      </w:pPr>
+    </w:p>
+    <w:p>
+      <w:pPr>
+        <w:bidi w:val="0"/>
+        <w:spacing w:after="0" w:line="276" w:lineRule="auto"/>
+        <w:ind w:left="180"/>
+        <w:rPr>
+          <w:rFonts w:asciiTheme="majorBidi" w:hAnsiTheme="majorBidi" w:cstheme="majorBidi"/>
+          <w:sz w:val="24"/>
+          <w:szCs w:val="24"/>
+          <w:lang w:bidi="ar-EG"/>
+        </w:rPr>
+      </w:pPr>
+    </w:p>
+    <w:p>
+      <w:pPr>
+        <w:bidi w:val="0"/>
+        <w:spacing w:after="0" w:line="276" w:lineRule="auto"/>
+        <w:ind w:left="180"/>
+        <w:rPr>
+          <w:rFonts w:asciiTheme="majorBidi" w:hAnsiTheme="majorBidi" w:cstheme="majorBidi"/>
+          <w:sz w:val="24"/>
+          <w:szCs w:val="24"/>
+          <w:lang w:bidi="ar-EG"/>
+        </w:rPr>
+      </w:pPr>
+      <w:r>
+        <w:rPr>
+          <w:rFonts w:asciiTheme="majorBidi" w:hAnsiTheme="majorBidi" w:cstheme="majorBidi"/>
+          <w:sz w:val="24"/>
+          <w:szCs w:val="24"/>
+          <w:lang w:bidi="ar-EG"/>
+        </w:rPr>
+        <w:lastRenderedPageBreak/>
+        <w:t>[1</w:t>
       </w:r>
       <w:r>
         <w:rPr>
@@ -10894,15 +10614,6 @@
           <w:lang w:bidi="ar-EG"/>
         </w:rPr>
       </w:pPr>
-      <w:r>
-        <w:rPr>
-          <w:rFonts w:asciiTheme="majorBidi" w:hAnsiTheme="majorBidi" w:cstheme="majorBidi"/>
-          <w:sz w:val="24"/>
-          <w:szCs w:val="24"/>
-          <w:lang w:bidi="ar-EG"/>
-        </w:rPr>
-        <w:t>[Accessed: 11- May- 2020]</w:t>
-      </w:r>
     </w:p>
     <w:p>
       <w:pPr>
@@ -11017,7 +10728,7 @@
           <w:szCs w:val="20"/>
           <w:shd w:val="clear" w:color="auto" w:fill="FFFFFF"/>
         </w:rPr>
-        <w:t xml:space="preserve"> [Accessed: 11- May- 2020]</w:t>
+        <w:t xml:space="preserve"> </w:t>
       </w:r>
     </w:p>
     <w:p>
@@ -11115,15 +10826,6 @@
           <w:lang w:bidi="ar-EG"/>
         </w:rPr>
       </w:pPr>
-      <w:r>
-        <w:rPr>
-          <w:rFonts w:asciiTheme="majorBidi" w:hAnsiTheme="majorBidi" w:cstheme="majorBidi"/>
-          <w:sz w:val="24"/>
-          <w:szCs w:val="24"/>
-          <w:lang w:bidi="ar-EG"/>
-        </w:rPr>
-        <w:t xml:space="preserve"> [Accessed: 11- May- 2020]</w:t>
-      </w:r>
     </w:p>
     <w:p>
       <w:pPr>
@@ -11256,15 +10958,6 @@
           <w:lang w:bidi="ar-EG"/>
         </w:rPr>
       </w:pPr>
-      <w:r>
-        <w:rPr>
-          <w:rFonts w:asciiTheme="majorBidi" w:hAnsiTheme="majorBidi" w:cstheme="majorBidi"/>
-          <w:sz w:val="24"/>
-          <w:szCs w:val="24"/>
-          <w:lang w:bidi="ar-EG"/>
-        </w:rPr>
-        <w:t>[Accessed: 11- May- 2020]</w:t>
-      </w:r>
     </w:p>
     <w:p>
       <w:pPr>
@@ -11378,7 +11071,7 @@
           <w:szCs w:val="20"/>
           <w:shd w:val="clear" w:color="auto" w:fill="FFFFFF"/>
         </w:rPr>
-        <w:t xml:space="preserve"> [Accessed: 11- May- 2020]</w:t>
+        <w:t xml:space="preserve"> </w:t>
       </w:r>
     </w:p>
     <w:p>
@@ -11483,7 +11176,7 @@
           <w:szCs w:val="24"/>
           <w:lang w:bidi="ar-EG"/>
         </w:rPr>
-        <w:t xml:space="preserve"> [Accessed: 11- May- 2020]</w:t>
+        <w:t xml:space="preserve"> </w:t>
       </w:r>
     </w:p>
     <w:p>
@@ -11545,28 +11238,6 @@
           <w:lang w:bidi="ar-EG"/>
         </w:rPr>
         <w:t>.</w:t>
-      </w:r>
-    </w:p>
-    <w:p>
-      <w:pPr>
-        <w:bidi w:val="0"/>
-        <w:spacing w:after="240" w:line="276" w:lineRule="auto"/>
-        <w:ind w:left="180"/>
-        <w:rPr>
-          <w:rFonts w:asciiTheme="majorBidi" w:hAnsiTheme="majorBidi" w:cstheme="majorBidi"/>
-          <w:sz w:val="24"/>
-          <w:szCs w:val="24"/>
-          <w:lang w:bidi="ar-EG"/>
-        </w:rPr>
-      </w:pPr>
-      <w:r>
-        <w:rPr>
-          <w:rFonts w:asciiTheme="majorBidi" w:hAnsiTheme="majorBidi" w:cstheme="majorBidi"/>
-          <w:sz w:val="24"/>
-          <w:szCs w:val="24"/>
-          <w:lang w:bidi="ar-EG"/>
-        </w:rPr>
-        <w:t>[Accessed: 11- May- 2020]</w:t>
       </w:r>
     </w:p>
     <w:p>
@@ -11662,7 +11333,7 @@
 </file>
 
 <file path=word/endnotes.xml><?xml version="1.0" encoding="utf-8"?>
-<w:endnotes xmlns:wpc="http://schemas.microsoft.com/office/word/2010/wordprocessingCanvas" xmlns:cx="http://schemas.microsoft.com/office/drawing/2014/chartex" xmlns:cx1="http://schemas.microsoft.com/office/drawing/2015/9/8/chartex" xmlns:mc="http://schemas.openxmlformats.org/markup-compatibility/2006" xmlns:o="urn:schemas-microsoft-com:office:office" xmlns:r="http://schemas.openxmlformats.org/officeDocument/2006/relationships" xmlns:m="http://schemas.openxmlformats.org/officeDocument/2006/math" xmlns:v="urn:schemas-microsoft-com:vml" xmlns:wp14="http://schemas.microsoft.com/office/word/2010/wordprocessingDrawing" xmlns:wp="http://schemas.openxmlformats.org/drawingml/2006/wordprocessingDrawing" xmlns:w10="urn:schemas-microsoft-com:office:word" xmlns:w="http://schemas.openxmlformats.org/wordprocessingml/2006/main" xmlns:w14="http://schemas.microsoft.com/office/word/2010/wordml" xmlns:w15="http://schemas.microsoft.com/office/word/2012/wordml" xmlns:w16se="http://schemas.microsoft.com/office/word/2015/wordml/symex" xmlns:wpg="http://schemas.microsoft.com/office/word/2010/wordprocessingGroup" xmlns:wpi="http://schemas.microsoft.com/office/word/2010/wordprocessingInk" xmlns:wne="http://schemas.microsoft.com/office/word/2006/wordml" xmlns:wps="http://schemas.microsoft.com/office/word/2010/wordprocessingShape" mc:Ignorable="w14 w15 w16se wp14">
+<w:endnotes xmlns:wpc="http://schemas.microsoft.com/office/word/2010/wordprocessingCanvas" xmlns:cx="http://schemas.microsoft.com/office/drawing/2014/chartex" xmlns:cx1="http://schemas.microsoft.com/office/drawing/2015/9/8/chartex" xmlns:cx2="http://schemas.microsoft.com/office/drawing/2015/10/21/chartex" xmlns:cx3="http://schemas.microsoft.com/office/drawing/2016/5/9/chartex" xmlns:cx4="http://schemas.microsoft.com/office/drawing/2016/5/10/chartex" xmlns:cx5="http://schemas.microsoft.com/office/drawing/2016/5/11/chartex" xmlns:cx6="http://schemas.microsoft.com/office/drawing/2016/5/12/chartex" xmlns:cx7="http://schemas.microsoft.com/office/drawing/2016/5/13/chartex" xmlns:cx8="http://schemas.microsoft.com/office/drawing/2016/5/14/chartex" xmlns:mc="http://schemas.openxmlformats.org/markup-compatibility/2006" xmlns:aink="http://schemas.microsoft.com/office/drawing/2016/ink" xmlns:am3d="http://schemas.microsoft.com/office/drawing/2017/model3d" xmlns:o="urn:schemas-microsoft-com:office:office" xmlns:r="http://schemas.openxmlformats.org/officeDocument/2006/relationships" xmlns:m="http://schemas.openxmlformats.org/officeDocument/2006/math" xmlns:v="urn:schemas-microsoft-com:vml" xmlns:wp14="http://schemas.microsoft.com/office/word/2010/wordprocessingDrawing" xmlns:wp="http://schemas.openxmlformats.org/drawingml/2006/wordprocessingDrawing" xmlns:w10="urn:schemas-microsoft-com:office:word" xmlns:w="http://schemas.openxmlformats.org/wordprocessingml/2006/main" xmlns:w14="http://schemas.microsoft.com/office/word/2010/wordml" xmlns:w15="http://schemas.microsoft.com/office/word/2012/wordml" xmlns:w16cex="http://schemas.microsoft.com/office/word/2018/wordml/cex" xmlns:w16cid="http://schemas.microsoft.com/office/word/2016/wordml/cid" xmlns:w16="http://schemas.microsoft.com/office/word/2018/wordml" xmlns:w16se="http://schemas.microsoft.com/office/word/2015/wordml/symex" xmlns:wpg="http://schemas.microsoft.com/office/word/2010/wordprocessingGroup" xmlns:wpi="http://schemas.microsoft.com/office/word/2010/wordprocessingInk" xmlns:wne="http://schemas.microsoft.com/office/word/2006/wordml" xmlns:wps="http://schemas.microsoft.com/office/word/2010/wordprocessingShape" mc:Ignorable="w14 w15 w16se w16cid w16 w16cex wp14">
   <w:endnote w:type="separator" w:id="-1">
     <w:p>
       <w:pPr>
@@ -11687,7 +11358,7 @@
 </file>
 
 <file path=word/footer1.xml><?xml version="1.0" encoding="utf-8"?>
-<w:ftr xmlns:wpc="http://schemas.microsoft.com/office/word/2010/wordprocessingCanvas" xmlns:cx="http://schemas.microsoft.com/office/drawing/2014/chartex" xmlns:cx1="http://schemas.microsoft.com/office/drawing/2015/9/8/chartex" xmlns:mc="http://schemas.openxmlformats.org/markup-compatibility/2006" xmlns:o="urn:schemas-microsoft-com:office:office" xmlns:r="http://schemas.openxmlformats.org/officeDocument/2006/relationships" xmlns:m="http://schemas.openxmlformats.org/officeDocument/2006/math" xmlns:v="urn:schemas-microsoft-com:vml" xmlns:wp14="http://schemas.microsoft.com/office/word/2010/wordprocessingDrawing" xmlns:wp="http://schemas.openxmlformats.org/drawingml/2006/wordprocessingDrawing" xmlns:w10="urn:schemas-microsoft-com:office:word" xmlns:w="http://schemas.openxmlformats.org/wordprocessingml/2006/main" xmlns:w14="http://schemas.microsoft.com/office/word/2010/wordml" xmlns:w15="http://schemas.microsoft.com/office/word/2012/wordml" xmlns:w16se="http://schemas.microsoft.com/office/word/2015/wordml/symex" xmlns:wpg="http://schemas.microsoft.com/office/word/2010/wordprocessingGroup" xmlns:wpi="http://schemas.microsoft.com/office/word/2010/wordprocessingInk" xmlns:wne="http://schemas.microsoft.com/office/word/2006/wordml" xmlns:wps="http://schemas.microsoft.com/office/word/2010/wordprocessingShape" mc:Ignorable="w14 w15 w16se wp14">
+<w:ftr xmlns:wpc="http://schemas.microsoft.com/office/word/2010/wordprocessingCanvas" xmlns:cx="http://schemas.microsoft.com/office/drawing/2014/chartex" xmlns:cx1="http://schemas.microsoft.com/office/drawing/2015/9/8/chartex" xmlns:cx2="http://schemas.microsoft.com/office/drawing/2015/10/21/chartex" xmlns:cx3="http://schemas.microsoft.com/office/drawing/2016/5/9/chartex" xmlns:cx4="http://schemas.microsoft.com/office/drawing/2016/5/10/chartex" xmlns:cx5="http://schemas.microsoft.com/office/drawing/2016/5/11/chartex" xmlns:cx6="http://schemas.microsoft.com/office/drawing/2016/5/12/chartex" xmlns:cx7="http://schemas.microsoft.com/office/drawing/2016/5/13/chartex" xmlns:cx8="http://schemas.microsoft.com/office/drawing/2016/5/14/chartex" xmlns:mc="http://schemas.openxmlformats.org/markup-compatibility/2006" xmlns:aink="http://schemas.microsoft.com/office/drawing/2016/ink" xmlns:am3d="http://schemas.microsoft.com/office/drawing/2017/model3d" xmlns:o="urn:schemas-microsoft-com:office:office" xmlns:r="http://schemas.openxmlformats.org/officeDocument/2006/relationships" xmlns:m="http://schemas.openxmlformats.org/officeDocument/2006/math" xmlns:v="urn:schemas-microsoft-com:vml" xmlns:wp14="http://schemas.microsoft.com/office/word/2010/wordprocessingDrawing" xmlns:wp="http://schemas.openxmlformats.org/drawingml/2006/wordprocessingDrawing" xmlns:w10="urn:schemas-microsoft-com:office:word" xmlns:w="http://schemas.openxmlformats.org/wordprocessingml/2006/main" xmlns:w14="http://schemas.microsoft.com/office/word/2010/wordml" xmlns:w15="http://schemas.microsoft.com/office/word/2012/wordml" xmlns:w16cex="http://schemas.microsoft.com/office/word/2018/wordml/cex" xmlns:w16cid="http://schemas.microsoft.com/office/word/2016/wordml/cid" xmlns:w16="http://schemas.microsoft.com/office/word/2018/wordml" xmlns:w16se="http://schemas.microsoft.com/office/word/2015/wordml/symex" xmlns:wpg="http://schemas.microsoft.com/office/word/2010/wordprocessingGroup" xmlns:wpi="http://schemas.microsoft.com/office/word/2010/wordprocessingInk" xmlns:wne="http://schemas.microsoft.com/office/word/2006/wordml" xmlns:wps="http://schemas.microsoft.com/office/word/2010/wordprocessingShape" mc:Ignorable="w14 w15 w16se w16cid w16 w16cex wp14">
   <w:sdt>
     <w:sdtPr>
       <w:rPr>
@@ -11769,7 +11440,7 @@
 </file>
 
 <file path=word/footnotes.xml><?xml version="1.0" encoding="utf-8"?>
-<w:footnotes xmlns:wpc="http://schemas.microsoft.com/office/word/2010/wordprocessingCanvas" xmlns:cx="http://schemas.microsoft.com/office/drawing/2014/chartex" xmlns:cx1="http://schemas.microsoft.com/office/drawing/2015/9/8/chartex" xmlns:mc="http://schemas.openxmlformats.org/markup-compatibility/2006" xmlns:o="urn:schemas-microsoft-com:office:office" xmlns:r="http://schemas.openxmlformats.org/officeDocument/2006/relationships" xmlns:m="http://schemas.openxmlformats.org/officeDocument/2006/math" xmlns:v="urn:schemas-microsoft-com:vml" xmlns:wp14="http://schemas.microsoft.com/office/word/2010/wordprocessingDrawing" xmlns:wp="http://schemas.openxmlformats.org/drawingml/2006/wordprocessingDrawing" xmlns:w10="urn:schemas-microsoft-com:office:word" xmlns:w="http://schemas.openxmlformats.org/wordprocessingml/2006/main" xmlns:w14="http://schemas.microsoft.com/office/word/2010/wordml" xmlns:w15="http://schemas.microsoft.com/office/word/2012/wordml" xmlns:w16se="http://schemas.microsoft.com/office/word/2015/wordml/symex" xmlns:wpg="http://schemas.microsoft.com/office/word/2010/wordprocessingGroup" xmlns:wpi="http://schemas.microsoft.com/office/word/2010/wordprocessingInk" xmlns:wne="http://schemas.microsoft.com/office/word/2006/wordml" xmlns:wps="http://schemas.microsoft.com/office/word/2010/wordprocessingShape" mc:Ignorable="w14 w15 w16se wp14">
+<w:footnotes xmlns:wpc="http://schemas.microsoft.com/office/word/2010/wordprocessingCanvas" xmlns:cx="http://schemas.microsoft.com/office/drawing/2014/chartex" xmlns:cx1="http://schemas.microsoft.com/office/drawing/2015/9/8/chartex" xmlns:cx2="http://schemas.microsoft.com/office/drawing/2015/10/21/chartex" xmlns:cx3="http://schemas.microsoft.com/office/drawing/2016/5/9/chartex" xmlns:cx4="http://schemas.microsoft.com/office/drawing/2016/5/10/chartex" xmlns:cx5="http://schemas.microsoft.com/office/drawing/2016/5/11/chartex" xmlns:cx6="http://schemas.microsoft.com/office/drawing/2016/5/12/chartex" xmlns:cx7="http://schemas.microsoft.com/office/drawing/2016/5/13/chartex" xmlns:cx8="http://schemas.microsoft.com/office/drawing/2016/5/14/chartex" xmlns:mc="http://schemas.openxmlformats.org/markup-compatibility/2006" xmlns:aink="http://schemas.microsoft.com/office/drawing/2016/ink" xmlns:am3d="http://schemas.microsoft.com/office/drawing/2017/model3d" xmlns:o="urn:schemas-microsoft-com:office:office" xmlns:r="http://schemas.openxmlformats.org/officeDocument/2006/relationships" xmlns:m="http://schemas.openxmlformats.org/officeDocument/2006/math" xmlns:v="urn:schemas-microsoft-com:vml" xmlns:wp14="http://schemas.microsoft.com/office/word/2010/wordprocessingDrawing" xmlns:wp="http://schemas.openxmlformats.org/drawingml/2006/wordprocessingDrawing" xmlns:w10="urn:schemas-microsoft-com:office:word" xmlns:w="http://schemas.openxmlformats.org/wordprocessingml/2006/main" xmlns:w14="http://schemas.microsoft.com/office/word/2010/wordml" xmlns:w15="http://schemas.microsoft.com/office/word/2012/wordml" xmlns:w16cex="http://schemas.microsoft.com/office/word/2018/wordml/cex" xmlns:w16cid="http://schemas.microsoft.com/office/word/2016/wordml/cid" xmlns:w16="http://schemas.microsoft.com/office/word/2018/wordml" xmlns:w16se="http://schemas.microsoft.com/office/word/2015/wordml/symex" xmlns:wpg="http://schemas.microsoft.com/office/word/2010/wordprocessingGroup" xmlns:wpi="http://schemas.microsoft.com/office/word/2010/wordprocessingInk" xmlns:wne="http://schemas.microsoft.com/office/word/2006/wordml" xmlns:wps="http://schemas.microsoft.com/office/word/2010/wordprocessingShape" mc:Ignorable="w14 w15 w16se w16cid w16 w16cex wp14">
   <w:footnote w:type="separator" w:id="-1">
     <w:p>
       <w:pPr>
@@ -11794,7 +11465,7 @@
 </file>
 
 <file path=word/numbering.xml><?xml version="1.0" encoding="utf-8"?>
-<w:numbering xmlns:wpc="http://schemas.microsoft.com/office/word/2010/wordprocessingCanvas" xmlns:cx="http://schemas.microsoft.com/office/drawing/2014/chartex" xmlns:cx1="http://schemas.microsoft.com/office/drawing/2015/9/8/chartex" xmlns:mc="http://schemas.openxmlformats.org/markup-compatibility/2006" xmlns:o="urn:schemas-microsoft-com:office:office" xmlns:r="http://schemas.openxmlformats.org/officeDocument/2006/relationships" xmlns:m="http://schemas.openxmlformats.org/officeDocument/2006/math" xmlns:v="urn:schemas-microsoft-com:vml" xmlns:wp14="http://schemas.microsoft.com/office/word/2010/wordprocessingDrawing" xmlns:wp="http://schemas.openxmlformats.org/drawingml/2006/wordprocessingDrawing" xmlns:w10="urn:schemas-microsoft-com:office:word" xmlns:w="http://schemas.openxmlformats.org/wordprocessingml/2006/main" xmlns:w14="http://schemas.microsoft.com/office/word/2010/wordml" xmlns:w15="http://schemas.microsoft.com/office/word/2012/wordml" xmlns:w16se="http://schemas.microsoft.com/office/word/2015/wordml/symex" xmlns:wpg="http://schemas.microsoft.com/office/word/2010/wordprocessingGroup" xmlns:wpi="http://schemas.microsoft.com/office/word/2010/wordprocessingInk" xmlns:wne="http://schemas.microsoft.com/office/word/2006/wordml" xmlns:wps="http://schemas.microsoft.com/office/word/2010/wordprocessingShape" mc:Ignorable="w14 w15 w16se wp14">
+<w:numbering xmlns:wpc="http://schemas.microsoft.com/office/word/2010/wordprocessingCanvas" xmlns:cx="http://schemas.microsoft.com/office/drawing/2014/chartex" xmlns:cx1="http://schemas.microsoft.com/office/drawing/2015/9/8/chartex" xmlns:cx2="http://schemas.microsoft.com/office/drawing/2015/10/21/chartex" xmlns:cx3="http://schemas.microsoft.com/office/drawing/2016/5/9/chartex" xmlns:cx4="http://schemas.microsoft.com/office/drawing/2016/5/10/chartex" xmlns:cx5="http://schemas.microsoft.com/office/drawing/2016/5/11/chartex" xmlns:cx6="http://schemas.microsoft.com/office/drawing/2016/5/12/chartex" xmlns:cx7="http://schemas.microsoft.com/office/drawing/2016/5/13/chartex" xmlns:cx8="http://schemas.microsoft.com/office/drawing/2016/5/14/chartex" xmlns:mc="http://schemas.openxmlformats.org/markup-compatibility/2006" xmlns:aink="http://schemas.microsoft.com/office/drawing/2016/ink" xmlns:am3d="http://schemas.microsoft.com/office/drawing/2017/model3d" xmlns:o="urn:schemas-microsoft-com:office:office" xmlns:r="http://schemas.openxmlformats.org/officeDocument/2006/relationships" xmlns:m="http://schemas.openxmlformats.org/officeDocument/2006/math" xmlns:v="urn:schemas-microsoft-com:vml" xmlns:wp14="http://schemas.microsoft.com/office/word/2010/wordprocessingDrawing" xmlns:wp="http://schemas.openxmlformats.org/drawingml/2006/wordprocessingDrawing" xmlns:w10="urn:schemas-microsoft-com:office:word" xmlns:w="http://schemas.openxmlformats.org/wordprocessingml/2006/main" xmlns:w14="http://schemas.microsoft.com/office/word/2010/wordml" xmlns:w15="http://schemas.microsoft.com/office/word/2012/wordml" xmlns:w16cex="http://schemas.microsoft.com/office/word/2018/wordml/cex" xmlns:w16cid="http://schemas.microsoft.com/office/word/2016/wordml/cid" xmlns:w16="http://schemas.microsoft.com/office/word/2018/wordml" xmlns:w16se="http://schemas.microsoft.com/office/word/2015/wordml/symex" xmlns:wpg="http://schemas.microsoft.com/office/word/2010/wordprocessingGroup" xmlns:wpi="http://schemas.microsoft.com/office/word/2010/wordprocessingInk" xmlns:wne="http://schemas.microsoft.com/office/word/2006/wordml" xmlns:wps="http://schemas.microsoft.com/office/word/2010/wordprocessingShape" mc:Ignorable="w14 w15 w16se w16cid w16 w16cex wp14">
   <w:abstractNum w:abstractNumId="0" w15:restartNumberingAfterBreak="0">
     <w:nsid w:val="1F8273A2"/>
     <w:multiLevelType w:val="hybridMultilevel"/>
@@ -12031,7 +11702,7 @@
 </file>
 
 <file path=word/styles.xml><?xml version="1.0" encoding="utf-8"?>
-<w:styles xmlns:mc="http://schemas.openxmlformats.org/markup-compatibility/2006" xmlns:r="http://schemas.openxmlformats.org/officeDocument/2006/relationships" xmlns:w="http://schemas.openxmlformats.org/wordprocessingml/2006/main" xmlns:w14="http://schemas.microsoft.com/office/word/2010/wordml" xmlns:w15="http://schemas.microsoft.com/office/word/2012/wordml" xmlns:w16se="http://schemas.microsoft.com/office/word/2015/wordml/symex" mc:Ignorable="w14 w15 w16se">
+<w:styles xmlns:mc="http://schemas.openxmlformats.org/markup-compatibility/2006" xmlns:r="http://schemas.openxmlformats.org/officeDocument/2006/relationships" xmlns:w="http://schemas.openxmlformats.org/wordprocessingml/2006/main" xmlns:w14="http://schemas.microsoft.com/office/word/2010/wordml" xmlns:w15="http://schemas.microsoft.com/office/word/2012/wordml" xmlns:w16cex="http://schemas.microsoft.com/office/word/2018/wordml/cex" xmlns:w16cid="http://schemas.microsoft.com/office/word/2016/wordml/cid" xmlns:w16="http://schemas.microsoft.com/office/word/2018/wordml" xmlns:w16se="http://schemas.microsoft.com/office/word/2015/wordml/symex" mc:Ignorable="w14 w15 w16se w16cid w16 w16cex">
   <w:docDefaults>
     <w:rPrDefault>
       <w:rPr>
@@ -12047,7 +11718,7 @@
       </w:pPr>
     </w:pPrDefault>
   </w:docDefaults>
-  <w:latentStyles w:defLockedState="0" w:defUIPriority="99" w:defSemiHidden="0" w:defUnhideWhenUsed="0" w:defQFormat="0" w:count="371">
+  <w:latentStyles w:defLockedState="0" w:defUIPriority="99" w:defSemiHidden="0" w:defUnhideWhenUsed="0" w:defQFormat="0" w:count="376">
     <w:lsdException w:name="Normal" w:uiPriority="0" w:qFormat="1"/>
     <w:lsdException w:name="heading 1" w:uiPriority="9" w:qFormat="1"/>
     <w:lsdException w:name="heading 2" w:semiHidden="1" w:uiPriority="9" w:unhideWhenUsed="1" w:qFormat="1"/>
@@ -12153,7 +11824,6 @@
     <w:lsdException w:name="HTML Sample" w:semiHidden="1" w:unhideWhenUsed="1"/>
     <w:lsdException w:name="HTML Typewriter" w:semiHidden="1" w:unhideWhenUsed="1"/>
     <w:lsdException w:name="HTML Variable" w:semiHidden="1" w:unhideWhenUsed="1"/>
-    <w:lsdException w:name="Normal Table" w:semiHidden="1" w:unhideWhenUsed="1"/>
     <w:lsdException w:name="annotation subject" w:semiHidden="1" w:unhideWhenUsed="1"/>
     <w:lsdException w:name="No List" w:semiHidden="1" w:unhideWhenUsed="1"/>
     <w:lsdException w:name="Outline List 1" w:semiHidden="1" w:unhideWhenUsed="1"/>
@@ -12196,11 +11866,8 @@
     <w:lsdException w:name="Table Contemporary" w:semiHidden="1" w:unhideWhenUsed="1"/>
     <w:lsdException w:name="Table Elegant" w:semiHidden="1" w:unhideWhenUsed="1"/>
     <w:lsdException w:name="Table Professional" w:semiHidden="1" w:unhideWhenUsed="1"/>
-    <w:lsdException w:name="Table Subtle 1" w:semiHidden="1" w:unhideWhenUsed="1"/>
     <w:lsdException w:name="Table Subtle 2" w:semiHidden="1" w:unhideWhenUsed="1"/>
     <w:lsdException w:name="Table Web 1" w:semiHidden="1" w:unhideWhenUsed="1"/>
-    <w:lsdException w:name="Table Web 2" w:semiHidden="1" w:unhideWhenUsed="1"/>
-    <w:lsdException w:name="Table Web 3" w:semiHidden="1" w:unhideWhenUsed="1"/>
     <w:lsdException w:name="Balloon Text" w:semiHidden="1" w:unhideWhenUsed="1"/>
     <w:lsdException w:name="Table Grid" w:uiPriority="39"/>
     <w:lsdException w:name="Table Theme" w:semiHidden="1" w:unhideWhenUsed="1"/>
@@ -12419,6 +12086,11 @@
     <w:lsdException w:name="List Table 5 Dark Accent 6" w:uiPriority="50"/>
     <w:lsdException w:name="List Table 6 Colorful Accent 6" w:uiPriority="51"/>
     <w:lsdException w:name="List Table 7 Colorful Accent 6" w:uiPriority="52"/>
+    <w:lsdException w:name="Mention" w:semiHidden="1" w:unhideWhenUsed="1"/>
+    <w:lsdException w:name="Smart Hyperlink" w:semiHidden="1" w:unhideWhenUsed="1"/>
+    <w:lsdException w:name="Hashtag" w:semiHidden="1" w:unhideWhenUsed="1"/>
+    <w:lsdException w:name="Unresolved Mention" w:semiHidden="1" w:unhideWhenUsed="1"/>
+    <w:lsdException w:name="Smart Link" w:semiHidden="1" w:unhideWhenUsed="1"/>
   </w:latentStyles>
   <w:style w:type="paragraph" w:default="1" w:styleId="Normal">
     <w:name w:val="Normal"/>
@@ -12775,8 +12447,8 @@
     <w:uiPriority w:val="99"/>
     <w:rsid w:val="0090638B"/>
   </w:style>
-  <w:style w:type="character" w:customStyle="1" w:styleId="UnresolvedMention">
-    <w:name w:val="Unresolved Mention"/>
+  <w:style w:type="character" w:customStyle="1" w:styleId="UnresolvedMention1">
+    <w:name w:val="Unresolved Mention1"/>
     <w:basedOn w:val="DefaultParagraphFont"/>
     <w:uiPriority w:val="99"/>
     <w:semiHidden/>
@@ -13108,7 +12780,7 @@
 </file>
 
 <file path=customXml/itemProps1.xml><?xml version="1.0" encoding="utf-8"?>
-<ds:datastoreItem xmlns:ds="http://schemas.openxmlformats.org/officeDocument/2006/customXml" ds:itemID="{A586F218-D5A9-4554-A4D8-18E620095C79}">
+<ds:datastoreItem xmlns:ds="http://schemas.openxmlformats.org/officeDocument/2006/customXml" ds:itemID="{2FDC36AF-E3AF-4A86-BFEC-971AC1BF212B}">
   <ds:schemaRefs>
     <ds:schemaRef ds:uri="http://schemas.openxmlformats.org/officeDocument/2006/bibliography"/>
   </ds:schemaRefs>

</xml_diff>